<commit_message>
modified:   cv/Olly Spooner CV (Mendix).docx 	new file:   cv/Olly Spooner CV (MendixLessWordy).docx 	new file:   cv/Olly Spooner CV.pdf
</commit_message>
<xml_diff>
--- a/cv/Olly Spooner CV (Mendix).docx
+++ b/cv/Olly Spooner CV (Mendix).docx
@@ -1,58 +1,45 @@
 
 <file path=word/document.xml><?xml version="1.0" encoding="utf-8"?>
-<w:document xmlns:o="urn:schemas-microsoft-com:office:office" xmlns:r="http://schemas.openxmlformats.org/officeDocument/2006/relationships" xmlns:v="urn:schemas-microsoft-com:vml" xmlns:w="http://schemas.openxmlformats.org/wordprocessingml/2006/main" xmlns:w10="urn:schemas-microsoft-com:office:word" xmlns:wp="http://schemas.openxmlformats.org/drawingml/2006/wordprocessingDrawing" xmlns:wps="http://schemas.microsoft.com/office/word/2010/wordprocessingShape" xmlns:wpg="http://schemas.microsoft.com/office/word/2010/wordprocessingGroup" xmlns:mc="http://schemas.openxmlformats.org/markup-compatibility/2006" xmlns:wp14="http://schemas.microsoft.com/office/word/2010/wordprocessingDrawing" xmlns:w14="http://schemas.microsoft.com/office/word/2010/wordml" xmlns:w15="http://schemas.microsoft.com/office/word/2012/wordml" mc:Ignorable="w14 wp14 w15">
+<w:document xmlns:wpc="http://schemas.microsoft.com/office/word/2010/wordprocessingCanvas" xmlns:cx="http://schemas.microsoft.com/office/drawing/2014/chartex" xmlns:cx1="http://schemas.microsoft.com/office/drawing/2015/9/8/chartex" xmlns:cx2="http://schemas.microsoft.com/office/drawing/2015/10/21/chartex" xmlns:cx3="http://schemas.microsoft.com/office/drawing/2016/5/9/chartex" xmlns:cx4="http://schemas.microsoft.com/office/drawing/2016/5/10/chartex" xmlns:cx5="http://schemas.microsoft.com/office/drawing/2016/5/11/chartex" xmlns:cx6="http://schemas.microsoft.com/office/drawing/2016/5/12/chartex" xmlns:cx7="http://schemas.microsoft.com/office/drawing/2016/5/13/chartex" xmlns:cx8="http://schemas.microsoft.com/office/drawing/2016/5/14/chartex" xmlns:mc="http://schemas.openxmlformats.org/markup-compatibility/2006" xmlns:aink="http://schemas.microsoft.com/office/drawing/2016/ink" xmlns:am3d="http://schemas.microsoft.com/office/drawing/2017/model3d" xmlns:o="urn:schemas-microsoft-com:office:office" xmlns:oel="http://schemas.microsoft.com/office/2019/extlst" xmlns:r="http://schemas.openxmlformats.org/officeDocument/2006/relationships" xmlns:m="http://schemas.openxmlformats.org/officeDocument/2006/math" xmlns:v="urn:schemas-microsoft-com:vml" xmlns:wp14="http://schemas.microsoft.com/office/word/2010/wordprocessingDrawing" xmlns:wp="http://schemas.openxmlformats.org/drawingml/2006/wordprocessingDrawing" xmlns:w10="urn:schemas-microsoft-com:office:word" xmlns:w="http://schemas.openxmlformats.org/wordprocessingml/2006/main" xmlns:w14="http://schemas.microsoft.com/office/word/2010/wordml" xmlns:w15="http://schemas.microsoft.com/office/word/2012/wordml" xmlns:w16cex="http://schemas.microsoft.com/office/word/2018/wordml/cex" xmlns:w16cid="http://schemas.microsoft.com/office/word/2016/wordml/cid" xmlns:w16="http://schemas.microsoft.com/office/word/2018/wordml" xmlns:w16du="http://schemas.microsoft.com/office/word/2023/wordml/word16du" xmlns:w16sdtdh="http://schemas.microsoft.com/office/word/2020/wordml/sdtdatahash" xmlns:w16sdtfl="http://schemas.microsoft.com/office/word/2024/wordml/sdtformatlock" xmlns:w16se="http://schemas.microsoft.com/office/word/2015/wordml/symex" xmlns:wpg="http://schemas.microsoft.com/office/word/2010/wordprocessingGroup" xmlns:wpi="http://schemas.microsoft.com/office/word/2010/wordprocessingInk" xmlns:wne="http://schemas.microsoft.com/office/word/2006/wordml" xmlns:wps="http://schemas.microsoft.com/office/word/2010/wordprocessingShape" mc:Ignorable="w14 w15 w16se w16cid w16 w16cex w16sdtdh w16sdtfl w16du wp14">
   <w:body>
     <w:p>
       <w:pPr>
         <w:pStyle w:val="Heading1"/>
-        <w:keepNext w:val="true"/>
-        <w:keepLines/>
-        <w:spacing w:before="360" w:after="80"/>
-        <w:rPr/>
-      </w:pPr>
-      <w:r>
-        <w:rPr/>
+      </w:pPr>
+      <w:r>
         <w:t>Olly Spooner - CV</w:t>
       </w:r>
     </w:p>
     <w:p>
       <w:pPr>
         <w:pStyle w:val="Heading2"/>
-        <w:rPr/>
-      </w:pPr>
-      <w:r>
-        <w:rPr/>
+      </w:pPr>
+      <w:r>
         <w:t>Contact info</w:t>
       </w:r>
     </w:p>
     <w:p>
       <w:pPr>
-        <w:pStyle w:val="Normal"/>
         <w:numPr>
           <w:ilvl w:val="0"/>
           <w:numId w:val="1"/>
         </w:numPr>
-        <w:rPr/>
-      </w:pPr>
-      <w:r>
-        <w:rPr/>
+      </w:pPr>
+      <w:r>
         <w:t>Address: 7 Hendra Close, Hendra, Stithians, TRURO. TR3 7AL</w:t>
       </w:r>
     </w:p>
     <w:p>
       <w:pPr>
-        <w:pStyle w:val="Normal"/>
         <w:numPr>
           <w:ilvl w:val="0"/>
           <w:numId w:val="1"/>
         </w:numPr>
-        <w:rPr/>
-      </w:pPr>
-      <w:r>
-        <w:rPr/>
+      </w:pPr>
+      <w:r>
         <w:t>Mobile: </w:t>
       </w:r>
-      <w:hyperlink r:id="rId2" w:tooltip="tel:+447879474789">
+      <w:hyperlink r:id="rId5" w:tooltip="tel:+447879474789">
         <w:r>
           <w:rPr>
             <w:rStyle w:val="Hyperlink"/>
@@ -63,18 +50,15 @@
     </w:p>
     <w:p>
       <w:pPr>
-        <w:pStyle w:val="Normal"/>
         <w:numPr>
           <w:ilvl w:val="0"/>
           <w:numId w:val="1"/>
         </w:numPr>
-        <w:rPr/>
-      </w:pPr>
-      <w:r>
-        <w:rPr/>
+      </w:pPr>
+      <w:r>
         <w:t>Email: </w:t>
       </w:r>
-      <w:hyperlink r:id="rId3" w:tooltip="mailto:ollyspooner@gmail.com">
+      <w:hyperlink r:id="rId6" w:tooltip="mailto:ollyspooner@gmail.com">
         <w:r>
           <w:rPr>
             <w:rStyle w:val="Hyperlink"/>
@@ -85,18 +69,15 @@
     </w:p>
     <w:p>
       <w:pPr>
-        <w:pStyle w:val="Normal"/>
         <w:numPr>
           <w:ilvl w:val="0"/>
           <w:numId w:val="1"/>
         </w:numPr>
-        <w:rPr/>
-      </w:pPr>
-      <w:r>
-        <w:rPr/>
+      </w:pPr>
+      <w:r>
         <w:t>LinkedIn: </w:t>
       </w:r>
-      <w:hyperlink r:id="rId4" w:tooltip="https://www.linkedin.com/in/oliver-spooner-51229a2b/">
+      <w:hyperlink r:id="rId7" w:tooltip="https://www.linkedin.com/in/oliver-spooner-51229a2b/">
         <w:r>
           <w:rPr>
             <w:rStyle w:val="Hyperlink"/>
@@ -107,18 +88,15 @@
     </w:p>
     <w:p>
       <w:pPr>
-        <w:pStyle w:val="Normal"/>
         <w:numPr>
           <w:ilvl w:val="0"/>
           <w:numId w:val="1"/>
         </w:numPr>
-        <w:rPr/>
-      </w:pPr>
-      <w:r>
-        <w:rPr/>
+      </w:pPr>
+      <w:r>
         <w:t>Mendix: </w:t>
       </w:r>
-      <w:hyperlink r:id="rId5" w:tooltip="https://developerprofiles.mendix.com/link/profile/overview/57219">
+      <w:hyperlink r:id="rId8" w:tooltip="https://developerprofiles.mendix.com/link/profile/overview/57219">
         <w:r>
           <w:rPr>
             <w:rStyle w:val="Hyperlink"/>
@@ -130,296 +108,225 @@
     <w:p>
       <w:pPr>
         <w:pStyle w:val="Heading2"/>
-        <w:rPr/>
-      </w:pPr>
-      <w:r>
-        <w:rPr/>
+      </w:pPr>
+      <w:r>
         <w:t>Professional Summary</w:t>
       </w:r>
     </w:p>
     <w:p>
-      <w:pPr>
-        <w:pStyle w:val="Normal"/>
-        <w:rPr/>
-      </w:pPr>
-      <w:r>
-        <w:rPr/>
-        <w:t>I am an experienced Developer and Development Manager with over 20 years of experience in software development and IT management. Skilled in Mendix, Web apps, and project management. I have lead my team to deliver innovative solutions that have improved efficiency and user experience in many areas.</w:t>
+      <w:r>
+        <w:t xml:space="preserve">I am an experienced Developer and Development Manager with over 20 years of experience in software development and IT management. Skilled in Mendix, Web apps, and project management. I have </w:t>
+      </w:r>
+      <w:r>
+        <w:t>led</w:t>
+      </w:r>
+      <w:r>
+        <w:t xml:space="preserve"> my team to deliver innovative solutions that have improved efficiency and user experience in many areas.</w:t>
       </w:r>
     </w:p>
     <w:p>
       <w:pPr>
         <w:pStyle w:val="Heading2"/>
-        <w:rPr/>
-      </w:pPr>
-      <w:r>
-        <w:rPr/>
+      </w:pPr>
+      <w:r>
         <w:t>Skills</w:t>
       </w:r>
     </w:p>
     <w:p>
       <w:pPr>
         <w:pStyle w:val="Heading3"/>
-        <w:rPr/>
-      </w:pPr>
-      <w:r>
-        <w:rPr/>
+      </w:pPr>
+      <w:r>
         <w:t>Management skills</w:t>
       </w:r>
     </w:p>
     <w:p>
       <w:pPr>
-        <w:pStyle w:val="Normal"/>
         <w:numPr>
           <w:ilvl w:val="0"/>
           <w:numId w:val="2"/>
         </w:numPr>
-        <w:rPr/>
-      </w:pPr>
-      <w:r>
-        <w:rPr/>
+      </w:pPr>
+      <w:r>
         <w:t>Line management experience</w:t>
       </w:r>
     </w:p>
     <w:p>
       <w:pPr>
-        <w:pStyle w:val="Normal"/>
         <w:numPr>
           <w:ilvl w:val="0"/>
           <w:numId w:val="2"/>
         </w:numPr>
-        <w:rPr/>
-      </w:pPr>
-      <w:r>
-        <w:rPr/>
+      </w:pPr>
+      <w:r>
         <w:t>Project management</w:t>
       </w:r>
     </w:p>
     <w:p>
       <w:pPr>
         <w:pStyle w:val="Heading3"/>
-        <w:rPr/>
-      </w:pPr>
-      <w:r>
-        <w:rPr/>
+      </w:pPr>
+      <w:r>
         <w:t>Analytical skills</w:t>
       </w:r>
     </w:p>
     <w:p>
       <w:pPr>
-        <w:pStyle w:val="Normal"/>
         <w:numPr>
           <w:ilvl w:val="0"/>
           <w:numId w:val="3"/>
         </w:numPr>
-        <w:rPr/>
-      </w:pPr>
-      <w:r>
-        <w:rPr/>
-        <w:t>Problem solving</w:t>
-      </w:r>
-    </w:p>
-    <w:p>
-      <w:pPr>
-        <w:pStyle w:val="Normal"/>
+      </w:pPr>
+      <w:r>
+        <w:t>Problem-solving</w:t>
+      </w:r>
+    </w:p>
+    <w:p>
+      <w:pPr>
         <w:numPr>
           <w:ilvl w:val="0"/>
           <w:numId w:val="3"/>
         </w:numPr>
-        <w:rPr/>
-      </w:pPr>
-      <w:r>
-        <w:rPr/>
+      </w:pPr>
+      <w:r>
         <w:t>Systems analysis and architecture</w:t>
       </w:r>
     </w:p>
     <w:p>
       <w:pPr>
         <w:pStyle w:val="Heading3"/>
-        <w:rPr/>
-      </w:pPr>
-      <w:r>
-        <w:rPr/>
+      </w:pPr>
+      <w:r>
         <w:t>Technical skills</w:t>
       </w:r>
     </w:p>
     <w:p>
       <w:pPr>
-        <w:pStyle w:val="Normal"/>
         <w:numPr>
           <w:ilvl w:val="0"/>
           <w:numId w:val="4"/>
         </w:numPr>
-        <w:rPr/>
-      </w:pPr>
-      <w:r>
-        <w:rPr/>
+      </w:pPr>
+      <w:r>
         <w:t>Mendix, JavaScript, Java, C#, PowerShell, XSLT, XProc, HTML/CSS</w:t>
       </w:r>
     </w:p>
     <w:p>
       <w:pPr>
-        <w:pStyle w:val="Normal"/>
         <w:numPr>
           <w:ilvl w:val="0"/>
           <w:numId w:val="4"/>
         </w:numPr>
-        <w:rPr/>
-      </w:pPr>
-      <w:r>
-        <w:rPr/>
+      </w:pPr>
+      <w:r>
         <w:t>CI/CD, Docker, Linux &amp; Windows servers, NGINX</w:t>
       </w:r>
     </w:p>
     <w:p>
       <w:pPr>
-        <w:pStyle w:val="Normal"/>
         <w:numPr>
           <w:ilvl w:val="0"/>
           <w:numId w:val="4"/>
         </w:numPr>
-        <w:rPr/>
-      </w:pPr>
-      <w:r>
-        <w:rPr/>
+      </w:pPr>
+      <w:r>
         <w:t>Systems integration, APIs</w:t>
       </w:r>
     </w:p>
     <w:p>
       <w:pPr>
         <w:pStyle w:val="Heading3"/>
-        <w:rPr/>
-      </w:pPr>
-      <w:r>
-        <w:rPr/>
+      </w:pPr>
+      <w:r>
         <w:t>Data skills</w:t>
       </w:r>
     </w:p>
     <w:p>
       <w:pPr>
-        <w:pStyle w:val="Normal"/>
         <w:numPr>
           <w:ilvl w:val="0"/>
           <w:numId w:val="5"/>
         </w:numPr>
-        <w:rPr/>
-      </w:pPr>
-      <w:r>
-        <w:rPr/>
+      </w:pPr>
+      <w:r>
         <w:t>Database management</w:t>
       </w:r>
     </w:p>
     <w:p>
       <w:pPr>
-        <w:pStyle w:val="Normal"/>
         <w:numPr>
           <w:ilvl w:val="0"/>
           <w:numId w:val="5"/>
         </w:numPr>
-        <w:rPr/>
-      </w:pPr>
-      <w:r>
-        <w:rPr/>
+      </w:pPr>
+      <w:r>
         <w:t>SQL (Postgres, MS SQL, MySql etc.)</w:t>
       </w:r>
     </w:p>
     <w:p>
       <w:pPr>
         <w:pStyle w:val="Heading3"/>
-        <w:rPr/>
-      </w:pPr>
-      <w:r>
-        <w:rPr/>
+      </w:pPr>
+      <w:r>
         <w:t>Other</w:t>
       </w:r>
     </w:p>
     <w:p>
       <w:pPr>
-        <w:pStyle w:val="Normal"/>
         <w:numPr>
           <w:ilvl w:val="0"/>
           <w:numId w:val="6"/>
         </w:numPr>
-        <w:rPr/>
-      </w:pPr>
-      <w:r>
-        <w:rPr/>
+      </w:pPr>
+      <w:r>
         <w:t>3d modelling and CAD</w:t>
       </w:r>
     </w:p>
     <w:p>
       <w:pPr>
         <w:pStyle w:val="Heading2"/>
-        <w:rPr/>
-      </w:pPr>
-      <w:r>
-        <w:rPr/>
+      </w:pPr>
+      <w:r>
+        <w:lastRenderedPageBreak/>
         <w:t>Employment</w:t>
       </w:r>
     </w:p>
     <w:p>
       <w:pPr>
-        <w:pStyle w:val="Normal"/>
-        <w:rPr>
-          <w:b/>
-          <w:bCs/>
-        </w:rPr>
-      </w:pPr>
-      <w:r>
-        <w:rPr>
-          <w:b/>
-          <w:bCs/>
-        </w:rPr>
+        <w:pStyle w:val="Heading3"/>
+      </w:pPr>
+      <w:r>
         <w:t>Development Manager @ ShelterBox Trust</w:t>
       </w:r>
     </w:p>
     <w:p>
-      <w:pPr>
-        <w:pStyle w:val="Normal"/>
-        <w:rPr/>
-      </w:pPr>
-      <w:r>
-        <w:rPr/>
+      <w:r>
         <w:t>November 2013 – Present</w:t>
       </w:r>
     </w:p>
     <w:p>
       <w:pPr>
-        <w:pStyle w:val="Normal"/>
-        <w:rPr/>
-      </w:pPr>
-      <w:r>
-        <w:rPr/>
+        <w:pStyle w:val="Heading4"/>
+      </w:pPr>
+      <w:r>
         <w:t>Before Mendix</w:t>
       </w:r>
     </w:p>
     <w:p>
-      <w:pPr>
-        <w:pStyle w:val="Normal"/>
-        <w:rPr/>
-      </w:pPr>
-      <w:r>
-        <w:rPr/>
-        <w:t>I started working for ShelterBox as an “IT Support and Database Officer”. As the team only consisted of four people, this role covered everything from database, network and server administration to user support and reporting. As time passed, I added to and developed intranet pages and tools to help with various internal business and IT functions. Eventually, I wrote a replacement for our volunteer management system using SharePoint.</w:t>
-      </w:r>
-    </w:p>
-    <w:p>
-      <w:pPr>
-        <w:pStyle w:val="Normal"/>
-        <w:rPr/>
-      </w:pPr>
-      <w:r>
-        <w:rPr/>
+      <w:r>
+        <w:t>I started working for ShelterBox as an “IT Support and Database Officer”. As the team only consisted of four people, this role covered everything from database, network and server administration to user support and reporting. As time passed, I developed intranet pages and tools to help with various internal business and IT functions. Eventually, I wrote a replacement for our volunteer management system using SharePoint.</w:t>
+      </w:r>
+    </w:p>
+    <w:p>
+      <w:pPr>
+        <w:pStyle w:val="Heading4"/>
+      </w:pPr>
+      <w:r>
         <w:t>Ops App</w:t>
       </w:r>
     </w:p>
     <w:p>
-      <w:pPr>
-        <w:pStyle w:val="Normal"/>
-        <w:rPr/>
-      </w:pPr>
-      <w:r>
-        <w:rPr/>
+      <w:r>
         <w:t xml:space="preserve">In </w:t>
       </w:r>
       <w:r>
@@ -429,532 +336,366 @@
         <w:t>2017</w:t>
       </w:r>
       <w:r>
-        <w:rPr/>
         <w:t xml:space="preserve"> the organisation set ambitious targets for our aid delivery numbers. It was clear that we could not simply hire more people, so a project was initiated to analyse, improve standardise and automate our processes. The automation part necessitated some form of software development capability, as we had determined that there was no off-the-shelf application suitable. We chose Mendix as the solution for this.</w:t>
       </w:r>
     </w:p>
     <w:p>
-      <w:pPr>
-        <w:pStyle w:val="Normal"/>
-        <w:rPr/>
-      </w:pPr>
-      <w:r>
-        <w:rPr/>
-        <w:t>I joined our first Mendix team, along with another developer, a</w:t>
-      </w:r>
-      <w:r>
-        <w:rPr/>
-        <w:t>nd a</w:t>
-      </w:r>
-      <w:r>
-        <w:rPr/>
-        <w:t xml:space="preserve"> business analyst. The optimisation and standardisation proved to be difficult, but Mendix allowed us to quickly produce working solutions for evaluation. These could then be altered and re-released on a short timescale, allowing stakeholders to visualise how components of the final system might work.</w:t>
-      </w:r>
-    </w:p>
-    <w:p>
-      <w:pPr>
-        <w:pStyle w:val="Normal"/>
-        <w:rPr/>
-      </w:pPr>
-      <w:r>
-        <w:rPr/>
-        <w:t xml:space="preserve">Once the application was put into production, we continued to </w:t>
-      </w:r>
-      <w:r>
-        <w:rPr/>
-        <w:t>evolve the a</w:t>
-      </w:r>
-      <w:r>
-        <w:rPr/>
-        <w:t>pp, including a Word document generator to provide reporting. I used XSLT to transform data exported from the Mendix domain model into the component files for the Word document.</w:t>
-      </w:r>
-    </w:p>
-    <w:p>
-      <w:pPr>
-        <w:pStyle w:val="Normal"/>
-        <w:rPr>
-          <w:highlight w:val="none"/>
-          <w:shd w:fill="auto" w:val="clear"/>
-        </w:rPr>
-      </w:pPr>
-      <w:r>
-        <w:rPr>
-          <w:shd w:fill="auto" w:val="clear"/>
-        </w:rPr>
+      <w:r>
+        <w:t>I joined our first Mendix team, along with another developer, and a business analyst. The optimisation and standardisation proved to be difficult, but Mendix allowed us to quickly produce working solutions for evaluation. These could then be altered and re-released on a short timescale, allowing stakeholders to visualise how components of the final system might work.</w:t>
+      </w:r>
+    </w:p>
+    <w:p>
+      <w:r>
+        <w:t>Once the application was put into production, we continued to evolve the app, including a Word document generator to provide reporting. I used XSLT to transform data exported from the Mendix domain model into the component files for the Word document.</w:t>
+      </w:r>
+    </w:p>
+    <w:p>
+      <w:pPr>
+        <w:pStyle w:val="Heading4"/>
+      </w:pPr>
+      <w:r>
         <w:t>Volunteer Portal</w:t>
       </w:r>
     </w:p>
     <w:p>
-      <w:pPr>
-        <w:pStyle w:val="Normal"/>
-        <w:rPr>
-          <w:highlight w:val="none"/>
-          <w:shd w:fill="auto" w:val="clear"/>
-        </w:rPr>
-      </w:pPr>
-      <w:r>
-        <w:rPr>
-          <w:shd w:fill="auto" w:val="clear"/>
-        </w:rPr>
-        <w:t xml:space="preserve">I re-wrote the SharePoint volunteer management system in Mendix. Mendix allowed the app to include many improved features including self-service volunteer information, volunteering opportunities logging and sign-up, volunteer availability calendar, </w:t>
-      </w:r>
-      <w:r>
-        <w:rPr>
-          <w:shd w:fill="auto" w:val="clear"/>
-        </w:rPr>
+      <w:r>
+        <w:t>I rewrote the SharePoint volunteer management system in Mendix. Mendix allowed the app to include many improved features</w:t>
+      </w:r>
+      <w:r>
+        <w:t>, including self-service volunteer information, volunteering opportunities logging and sign-up, a volunteer availability calendar,</w:t>
+      </w:r>
+      <w:r>
+        <w:t xml:space="preserve"> and </w:t>
+      </w:r>
+      <w:r>
         <w:t>integration with CARE NG CRM.</w:t>
       </w:r>
     </w:p>
     <w:p>
-      <w:pPr>
-        <w:pStyle w:val="Normal"/>
-        <w:rPr>
-          <w:highlight w:val="none"/>
-          <w:shd w:fill="auto" w:val="clear"/>
-        </w:rPr>
-      </w:pPr>
-      <w:r>
-        <w:rPr>
-          <w:shd w:fill="auto" w:val="clear"/>
-        </w:rPr>
-        <w:t xml:space="preserve">The application was re-built to support a change to Blackbaud CRM. We took the opportunity to redesign the interface to more closely resemble the corporate styling. I wrote the BBCRM integration library, which used XSLT to solve incompatibilities between the SOAP API and the structures supported by Mendix. This integration library was later added to the Ops App. </w:t>
-      </w:r>
-    </w:p>
-    <w:p>
-      <w:pPr>
-        <w:pStyle w:val="Normal"/>
-        <w:rPr>
-          <w:highlight w:val="none"/>
-          <w:shd w:fill="auto" w:val="clear"/>
-        </w:rPr>
-      </w:pPr>
-      <w:r>
-        <w:rPr>
-          <w:shd w:fill="auto" w:val="clear"/>
-        </w:rPr>
+      <w:r>
+        <w:t xml:space="preserve">The application was </w:t>
+      </w:r>
+      <w:r>
+        <w:t xml:space="preserve">later </w:t>
+      </w:r>
+      <w:r>
+        <w:t>rebuilt</w:t>
+      </w:r>
+      <w:r>
+        <w:t xml:space="preserve"> to support a change to Blackbaud CRM. We took the opportunity to redesign the interface to more closely resemble the corporate styling. I wrote the BBCRM integration library, which used XSLT to solve incompatibilities between the SOAP API and the structures supported by Mendix. This integration library was later added to the Ops App. </w:t>
+      </w:r>
+    </w:p>
+    <w:p>
+      <w:pPr>
+        <w:pStyle w:val="Heading4"/>
+      </w:pPr>
+      <w:r>
         <w:t>Supply Chain Apps</w:t>
       </w:r>
     </w:p>
     <w:p>
-      <w:pPr>
-        <w:pStyle w:val="Normal"/>
-        <w:rPr>
-          <w:highlight w:val="none"/>
-          <w:shd w:fill="auto" w:val="clear"/>
-        </w:rPr>
-      </w:pPr>
-      <w:r>
-        <w:rPr>
-          <w:shd w:fill="auto" w:val="clear"/>
-        </w:rPr>
-      </w:r>
-    </w:p>
-    <w:p>
-      <w:pPr>
-        <w:pStyle w:val="Normal"/>
-        <w:rPr>
-          <w:highlight w:val="none"/>
-          <w:shd w:fill="auto" w:val="clear"/>
-        </w:rPr>
-      </w:pPr>
-      <w:r>
-        <w:rPr>
-          <w:shd w:fill="auto" w:val="clear"/>
-        </w:rPr>
+      <w:r>
+        <w:t>ShelterBox’s inventory tracking lacked a lot of detailed information needed by the Supply Chain Team, so we developed a suite of apps to fill this gap. The “Product Catalogue” holds detailed information on every aid item, including images and details of how they are packed and palletised. The “Inventory App” is a transaction</w:t>
+      </w:r>
+      <w:r>
+        <w:t>-based</w:t>
+      </w:r>
+      <w:r>
+        <w:t xml:space="preserve"> system </w:t>
+      </w:r>
+      <w:r>
+        <w:t xml:space="preserve">that </w:t>
+      </w:r>
+      <w:r>
+        <w:t>track</w:t>
+      </w:r>
+      <w:r>
+        <w:t>s</w:t>
+      </w:r>
+      <w:r>
+        <w:t xml:space="preserve"> stock in warehouses and movements between them. Finally, the “Shipping App” handles the actual consignments that facilitate the stock movements, including quotes for shipping and providers.</w:t>
+      </w:r>
+    </w:p>
+    <w:p>
+      <w:r>
+        <w:t xml:space="preserve">I advised on app architecture and </w:t>
+      </w:r>
+      <w:r>
+        <w:t>d</w:t>
+      </w:r>
+      <w:r>
+        <w:t>id a lot of UX design work. I also wrote an integration between the Product Catalogue and our Finance system to keep the 2 lists of products in sync.</w:t>
+      </w:r>
+    </w:p>
+    <w:p>
+      <w:r>
+        <w:lastRenderedPageBreak/>
+        <w:t>This app project has been an example of how user engagement can benefit the end product. We have worked closely with the Supply Chain team to continually evolve these apps over the last 6 years, ensuring that they always meet the changing needs of the team.</w:t>
+      </w:r>
+    </w:p>
+    <w:p>
+      <w:pPr>
+        <w:pStyle w:val="Heading4"/>
+      </w:pPr>
+      <w:r>
         <w:t>Donations App</w:t>
       </w:r>
     </w:p>
     <w:p>
-      <w:pPr>
-        <w:pStyle w:val="Normal"/>
-        <w:rPr>
-          <w:highlight w:val="none"/>
-          <w:shd w:fill="auto" w:val="clear"/>
-        </w:rPr>
-      </w:pPr>
-      <w:r>
-        <w:rPr>
-          <w:shd w:fill="auto" w:val="clear"/>
-        </w:rPr>
-      </w:r>
-    </w:p>
-    <w:p>
-      <w:pPr>
-        <w:pStyle w:val="Normal"/>
-        <w:rPr>
-          <w:highlight w:val="none"/>
-          <w:shd w:fill="auto" w:val="clear"/>
-        </w:rPr>
-      </w:pPr>
-      <w:r>
-        <w:rPr>
-          <w:shd w:fill="auto" w:val="clear"/>
-        </w:rPr>
-      </w:r>
-    </w:p>
-    <w:p>
-      <w:pPr>
-        <w:pStyle w:val="Normal"/>
-        <w:rPr/>
-      </w:pPr>
-      <w:r>
-        <w:rPr/>
-        <w:t>Specialised in software development, started as part of a much smaller IT team.</w:t>
-      </w:r>
-    </w:p>
-    <w:p>
-      <w:pPr>
-        <w:pStyle w:val="Normal"/>
-        <w:numPr>
-          <w:ilvl w:val="0"/>
-          <w:numId w:val="7"/>
-        </w:numPr>
-        <w:rPr/>
-      </w:pPr>
-      <w:r>
-        <w:rPr/>
-        <w:t>Developed applications using SharePoint and later Mendix.</w:t>
-      </w:r>
-    </w:p>
-    <w:p>
-      <w:pPr>
-        <w:pStyle w:val="Normal"/>
-        <w:numPr>
-          <w:ilvl w:val="0"/>
-          <w:numId w:val="7"/>
-        </w:numPr>
-        <w:rPr/>
-      </w:pPr>
-      <w:r>
-        <w:rPr/>
-        <w:t>Developed a donation system that reduced processing time by over 75%.</w:t>
-      </w:r>
-    </w:p>
-    <w:p>
-      <w:pPr>
-        <w:pStyle w:val="Normal"/>
-        <w:numPr>
-          <w:ilvl w:val="0"/>
-          <w:numId w:val="7"/>
-        </w:numPr>
-        <w:rPr/>
-      </w:pPr>
-      <w:r>
-        <w:rPr/>
-        <w:t>Contributed custom modules and widgets to the Mendix community.</w:t>
-      </w:r>
-    </w:p>
-    <w:p>
-      <w:pPr>
-        <w:pStyle w:val="Normal"/>
-        <w:rPr>
-          <w:b/>
-          <w:bCs/>
-        </w:rPr>
-      </w:pPr>
-      <w:r>
-        <w:rPr>
-          <w:b/>
-          <w:bCs/>
-        </w:rPr>
+      <w:r>
+        <w:t>The existing system was h</w:t>
+      </w:r>
+      <w:r>
+        <w:t xml:space="preserve">ard to support </w:t>
+      </w:r>
+      <w:r>
+        <w:t xml:space="preserve">either </w:t>
+      </w:r>
+      <w:r>
+        <w:t xml:space="preserve">internally </w:t>
+      </w:r>
+      <w:r>
+        <w:t>or</w:t>
+      </w:r>
+      <w:r>
+        <w:t xml:space="preserve"> externally due to </w:t>
+      </w:r>
+      <w:r>
+        <w:t xml:space="preserve">an </w:t>
+      </w:r>
+      <w:r>
+        <w:t>obscure code library</w:t>
+      </w:r>
+      <w:r>
+        <w:t>, and it took the Supporter Care team a long time to</w:t>
+      </w:r>
+      <w:r>
+        <w:t xml:space="preserve"> </w:t>
+      </w:r>
+      <w:r>
+        <w:t xml:space="preserve">process </w:t>
+      </w:r>
+      <w:r>
+        <w:t>donations</w:t>
+      </w:r>
+      <w:r>
+        <w:t xml:space="preserve">. We designed a Mendix App that was presented in an iframe on the website page. Use of a custom “Journey” url parameter allows different features and codes to be applied to the donation journey based on the page on which it is displayed. As development lead, I was responsible for the overall architecture of the app, as well as providing the public-facing styling work. Again, we used my BBCRM integration, this time for financial data in addition to contacts. The app has held up well despite going through a period of our highest web donations traffic to date. Donation processing time was reduced by over </w:t>
+      </w:r>
+      <w:r>
+        <w:t>75</w:t>
+      </w:r>
+      <w:r>
+        <w:t>%.</w:t>
+      </w:r>
+    </w:p>
+    <w:p>
+      <w:pPr>
+        <w:pStyle w:val="Heading3"/>
+      </w:pPr>
+      <w:r>
         <w:t>Shop Manager @ Sea Kayaking Cornwall, Falmouth</w:t>
       </w:r>
     </w:p>
     <w:p>
-      <w:pPr>
-        <w:pStyle w:val="Normal"/>
-        <w:rPr/>
-      </w:pPr>
-      <w:r>
-        <w:rPr/>
+      <w:r>
         <w:t>April 2012 - October 2013</w:t>
       </w:r>
     </w:p>
     <w:p>
       <w:pPr>
-        <w:pStyle w:val="Normal"/>
         <w:numPr>
           <w:ilvl w:val="0"/>
           <w:numId w:val="8"/>
         </w:numPr>
-        <w:rPr/>
-      </w:pPr>
-      <w:r>
-        <w:rPr/>
+      </w:pPr>
+      <w:r>
         <w:t>Managed bookings, customer service and payments, coaches and equipment.</w:t>
       </w:r>
     </w:p>
     <w:p>
       <w:pPr>
-        <w:pStyle w:val="Normal"/>
         <w:numPr>
           <w:ilvl w:val="0"/>
           <w:numId w:val="8"/>
         </w:numPr>
-        <w:rPr/>
-      </w:pPr>
-      <w:r>
-        <w:rPr/>
+      </w:pPr>
+      <w:r>
         <w:t>Managed the accounts, sales and stock for the shop.</w:t>
       </w:r>
     </w:p>
     <w:p>
       <w:pPr>
-        <w:pStyle w:val="Normal"/>
         <w:numPr>
           <w:ilvl w:val="0"/>
           <w:numId w:val="8"/>
         </w:numPr>
-        <w:rPr/>
-      </w:pPr>
-      <w:r>
-        <w:rPr/>
+      </w:pPr>
+      <w:r>
         <w:t>Occasional guiding.</w:t>
       </w:r>
     </w:p>
     <w:p>
       <w:pPr>
-        <w:pStyle w:val="Normal"/>
-        <w:rPr>
-          <w:b/>
-          <w:bCs/>
-        </w:rPr>
-      </w:pPr>
-      <w:r>
-        <w:rPr>
-          <w:b/>
-          <w:bCs/>
-        </w:rPr>
+        <w:pStyle w:val="Heading3"/>
+      </w:pPr>
+      <w:r>
         <w:t>I.T. Manager @ Philip Whear Windows &amp; Conservatories Ltd., Redruth</w:t>
       </w:r>
     </w:p>
     <w:p>
-      <w:pPr>
-        <w:pStyle w:val="Normal"/>
-        <w:rPr/>
-      </w:pPr>
-      <w:r>
-        <w:rPr/>
+      <w:r>
         <w:t>March 2004 – March 2012</w:t>
       </w:r>
     </w:p>
     <w:p>
       <w:pPr>
-        <w:pStyle w:val="Normal"/>
         <w:numPr>
           <w:ilvl w:val="0"/>
           <w:numId w:val="9"/>
         </w:numPr>
-        <w:rPr/>
-      </w:pPr>
-      <w:r>
-        <w:rPr/>
+      </w:pPr>
+      <w:r>
         <w:t>Managed IT hardware, telephony systems.</w:t>
       </w:r>
     </w:p>
     <w:p>
       <w:pPr>
-        <w:pStyle w:val="Normal"/>
         <w:numPr>
           <w:ilvl w:val="0"/>
           <w:numId w:val="9"/>
         </w:numPr>
-        <w:rPr/>
-      </w:pPr>
-      <w:r>
-        <w:rPr/>
+      </w:pPr>
+      <w:r>
         <w:t>Managed window and conservatory software.</w:t>
       </w:r>
     </w:p>
     <w:p>
       <w:pPr>
-        <w:pStyle w:val="Normal"/>
         <w:numPr>
           <w:ilvl w:val="0"/>
           <w:numId w:val="9"/>
         </w:numPr>
-        <w:rPr/>
-      </w:pPr>
-      <w:r>
-        <w:rPr/>
+      </w:pPr>
+      <w:r>
         <w:t>Managed the paintshop.</w:t>
       </w:r>
     </w:p>
     <w:p>
       <w:pPr>
-        <w:pStyle w:val="Normal"/>
-        <w:rPr>
-          <w:b/>
-          <w:bCs/>
-        </w:rPr>
-      </w:pPr>
-      <w:r>
-        <w:rPr>
-          <w:b/>
-          <w:bCs/>
-        </w:rPr>
+        <w:pStyle w:val="Heading3"/>
+      </w:pPr>
+      <w:r>
         <w:t>Artwork @ Eden Project, St. Austell</w:t>
       </w:r>
     </w:p>
     <w:p>
-      <w:pPr>
-        <w:pStyle w:val="Normal"/>
-        <w:rPr/>
-      </w:pPr>
-      <w:r>
-        <w:rPr/>
+      <w:r>
         <w:t>May 2003 – December 2003</w:t>
       </w:r>
     </w:p>
     <w:p>
       <w:pPr>
-        <w:pStyle w:val="Normal"/>
         <w:numPr>
           <w:ilvl w:val="0"/>
           <w:numId w:val="10"/>
         </w:numPr>
-        <w:rPr/>
-      </w:pPr>
-      <w:r>
-        <w:rPr/>
+      </w:pPr>
+      <w:r>
         <w:t>Painted a mural and various "hidden" messages around the site.</w:t>
       </w:r>
     </w:p>
     <w:p>
       <w:pPr>
-        <w:pStyle w:val="Normal"/>
-        <w:rPr>
-          <w:b/>
-          <w:bCs/>
-        </w:rPr>
-      </w:pPr>
-      <w:r>
-        <w:rPr>
-          <w:b/>
-          <w:bCs/>
-        </w:rPr>
+        <w:pStyle w:val="Heading3"/>
+      </w:pPr>
+      <w:r>
         <w:t>Building work in Aveyron, France</w:t>
       </w:r>
     </w:p>
     <w:p>
-      <w:pPr>
-        <w:pStyle w:val="Normal"/>
-        <w:rPr/>
-      </w:pPr>
-      <w:r>
-        <w:rPr/>
+      <w:r>
         <w:t>February 2003 - May 2003</w:t>
       </w:r>
     </w:p>
     <w:p>
       <w:pPr>
-        <w:pStyle w:val="Normal"/>
         <w:numPr>
           <w:ilvl w:val="0"/>
           <w:numId w:val="11"/>
         </w:numPr>
-        <w:rPr/>
-      </w:pPr>
-      <w:r>
-        <w:rPr/>
+      </w:pPr>
+      <w:r>
         <w:t>Assisting in converting a derelict barn into a habitable dwelling.</w:t>
       </w:r>
     </w:p>
     <w:p>
       <w:pPr>
-        <w:pStyle w:val="Normal"/>
-        <w:rPr>
-          <w:b/>
-          <w:bCs/>
-        </w:rPr>
-      </w:pPr>
-      <w:r>
-        <w:rPr>
-          <w:b/>
-          <w:bCs/>
-        </w:rPr>
+        <w:pStyle w:val="Heading3"/>
+      </w:pPr>
+      <w:r>
         <w:t>I.T. Manager @ General Pattern Co. UK, Basildon, Essex</w:t>
       </w:r>
     </w:p>
     <w:p>
-      <w:pPr>
-        <w:pStyle w:val="Normal"/>
-        <w:rPr/>
-      </w:pPr>
-      <w:r>
-        <w:rPr/>
+      <w:r>
         <w:t>July 1999 – February 2003</w:t>
       </w:r>
     </w:p>
     <w:p>
       <w:pPr>
-        <w:pStyle w:val="Normal"/>
         <w:numPr>
           <w:ilvl w:val="0"/>
           <w:numId w:val="12"/>
         </w:numPr>
-        <w:rPr/>
-      </w:pPr>
-      <w:r>
-        <w:rPr/>
+      </w:pPr>
+      <w:r>
         <w:t>Managed rapid prototyping machinery (SLA/SLS).</w:t>
       </w:r>
     </w:p>
     <w:p>
       <w:pPr>
-        <w:pStyle w:val="Normal"/>
         <w:numPr>
           <w:ilvl w:val="0"/>
           <w:numId w:val="12"/>
         </w:numPr>
-        <w:rPr/>
-      </w:pPr>
-      <w:r>
-        <w:rPr/>
+      </w:pPr>
+      <w:r>
         <w:t>Repair and processing of 3d CAD.</w:t>
       </w:r>
     </w:p>
     <w:p>
       <w:pPr>
-        <w:pStyle w:val="Normal"/>
         <w:numPr>
           <w:ilvl w:val="0"/>
           <w:numId w:val="12"/>
         </w:numPr>
-        <w:rPr/>
-      </w:pPr>
-      <w:r>
-        <w:rPr/>
+      </w:pPr>
+      <w:r>
         <w:t>IT support.</w:t>
       </w:r>
     </w:p>
     <w:p>
       <w:pPr>
-        <w:pStyle w:val="Normal"/>
         <w:numPr>
           <w:ilvl w:val="0"/>
           <w:numId w:val="12"/>
         </w:numPr>
-        <w:rPr/>
-      </w:pPr>
-      <w:r>
-        <w:rPr/>
+      </w:pPr>
+      <w:r>
         <w:t>Programmed CNC milling equipment using gcode.</w:t>
       </w:r>
     </w:p>
     <w:p>
       <w:pPr>
         <w:pStyle w:val="Heading2"/>
-        <w:rPr/>
-      </w:pPr>
-      <w:r>
-        <w:rPr/>
+      </w:pPr>
+      <w:r>
+        <w:lastRenderedPageBreak/>
         <w:t>Education</w:t>
       </w:r>
     </w:p>
     <w:p>
       <w:pPr>
-        <w:pStyle w:val="Normal"/>
         <w:rPr>
           <w:b/>
           <w:bCs/>
@@ -969,18 +710,12 @@
       </w:r>
     </w:p>
     <w:p>
-      <w:pPr>
-        <w:pStyle w:val="Normal"/>
-        <w:rPr/>
-      </w:pPr>
-      <w:r>
-        <w:rPr/>
+      <w:r>
         <w:t>Kent Institute of Art &amp; Design, Rochester - Sept 1996 to July 1999</w:t>
       </w:r>
     </w:p>
     <w:p>
       <w:pPr>
-        <w:pStyle w:val="Normal"/>
         <w:rPr>
           <w:b/>
           <w:bCs/>
@@ -995,18 +730,12 @@
       </w:r>
     </w:p>
     <w:p>
-      <w:pPr>
-        <w:pStyle w:val="Normal"/>
-        <w:rPr/>
-      </w:pPr>
-      <w:r>
-        <w:rPr/>
+      <w:r>
         <w:t>Falmouth School of Arts - Sept 1995 to July 1996</w:t>
       </w:r>
     </w:p>
     <w:p>
       <w:pPr>
-        <w:pStyle w:val="Normal"/>
         <w:rPr>
           <w:b/>
           <w:bCs/>
@@ -1021,32 +750,23 @@
       </w:r>
     </w:p>
     <w:p>
-      <w:pPr>
-        <w:pStyle w:val="Normal"/>
-        <w:rPr/>
-      </w:pPr>
-      <w:r>
-        <w:rPr/>
+      <w:r>
         <w:t>Truro College - Sept 1993 to July 1995</w:t>
       </w:r>
     </w:p>
     <w:p>
       <w:pPr>
-        <w:pStyle w:val="Normal"/>
         <w:numPr>
           <w:ilvl w:val="0"/>
           <w:numId w:val="13"/>
         </w:numPr>
-        <w:rPr/>
-      </w:pPr>
-      <w:r>
-        <w:rPr/>
+      </w:pPr>
+      <w:r>
         <w:t>Art &amp; Design, Design Technology and Computing.</w:t>
       </w:r>
     </w:p>
     <w:p>
       <w:pPr>
-        <w:pStyle w:val="Normal"/>
         <w:rPr>
           <w:b/>
           <w:bCs/>
@@ -1061,207 +781,124 @@
       </w:r>
     </w:p>
     <w:p>
-      <w:pPr>
-        <w:pStyle w:val="Normal"/>
-        <w:rPr/>
-      </w:pPr>
-      <w:r>
-        <w:rPr/>
+      <w:r>
         <w:t>Penair School, Truro - Sept 1988 to July 1993</w:t>
       </w:r>
     </w:p>
     <w:p>
       <w:pPr>
-        <w:pStyle w:val="Normal"/>
         <w:numPr>
           <w:ilvl w:val="0"/>
           <w:numId w:val="14"/>
         </w:numPr>
-        <w:rPr/>
-      </w:pPr>
-      <w:r>
-        <w:rPr/>
+      </w:pPr>
+      <w:r>
         <w:t>English Language, English Literature, Design &amp; Realisation, Art &amp; Design, Combined Science (Dual), Mathematics and History.</w:t>
       </w:r>
     </w:p>
     <w:p>
       <w:pPr>
         <w:pStyle w:val="Heading2"/>
-        <w:rPr/>
-      </w:pPr>
-      <w:r>
-        <w:rPr/>
+      </w:pPr>
+      <w:r>
         <w:t>Other interests</w:t>
       </w:r>
     </w:p>
     <w:p>
-      <w:pPr>
-        <w:pStyle w:val="Normal"/>
-        <w:rPr/>
-      </w:pPr>
-      <w:r>
-        <w:rPr/>
+      <w:r>
         <w:t>In my spare time I enjoy the outdoors: walking, camping, kayaking, canoeing and climbing. I am a Scout leader with the Stithians Scout Group and a long-standing member of Falmouth Canoe Club.</w:t>
       </w:r>
     </w:p>
     <w:p>
       <w:pPr>
-        <w:pStyle w:val="Normal"/>
         <w:rPr>
           <w:b/>
           <w:bCs/>
         </w:rPr>
       </w:pPr>
       <w:r>
-        <w:rPr>
-          <w:b/>
-          <w:bCs/>
-        </w:rPr>
-      </w:r>
-      <w:r>
         <w:br w:type="page"/>
       </w:r>
     </w:p>
     <w:p>
       <w:pPr>
         <w:pStyle w:val="Heading1"/>
-        <w:spacing w:before="0" w:after="80"/>
-        <w:rPr/>
-      </w:pPr>
-      <w:r>
-        <w:rPr/>
+        <w:spacing w:before="0"/>
+      </w:pPr>
+      <w:r>
+        <w:lastRenderedPageBreak/>
         <w:t>Olly Spooner - Personal statement</w:t>
       </w:r>
     </w:p>
     <w:p>
-      <w:pPr>
-        <w:pStyle w:val="Normal"/>
-        <w:rPr/>
-      </w:pPr>
-      <w:r>
-        <w:rPr/>
+      <w:r>
         <w:t>With extensive experience in small and medium-sized organisations, I have developed a strong ability to identify and execute tasks independently, often with minimal support. I also relish working with and sharing ideas with others, inside and outside a formal team. My diverse background has equipped me with a broad perspective, allowing me to avoid tunnel vision and provide well-rounded and sometimes novel solutions.</w:t>
       </w:r>
     </w:p>
     <w:p>
-      <w:pPr>
-        <w:pStyle w:val="Normal"/>
-        <w:rPr/>
-      </w:pPr>
-      <w:r>
-        <w:rPr/>
+      <w:r>
         <w:t>Balancing user-driven and developer-driven approaches has enabled me to deliver optimal solutions to prioritise performance, security, functionality, and usability. My experience working with both internal and external stakeholders has honed my skills in gathering and defining user requirements, even for those not actively engaged in the project. While at ShelterBox, I have successfully developed solutions for very different areas of the business, namely Fundraising and International Programmes.</w:t>
       </w:r>
     </w:p>
     <w:p>
-      <w:pPr>
-        <w:pStyle w:val="Normal"/>
-        <w:rPr/>
-      </w:pPr>
-      <w:r>
-        <w:rPr/>
+      <w:r>
         <w:t>I am adept at communicating with users of varying levels of technical understanding, helping different stakeholders define their needs and constraints. My ability to visualise processes and translate them into more digestible forms ensures a collaborative and engaged project environment. I also work closely with external technical teams, advocating for software systems with integration and extensibility features to avoid future limitations.</w:t>
       </w:r>
     </w:p>
     <w:p>
-      <w:pPr>
-        <w:pStyle w:val="Normal"/>
-        <w:rPr/>
-      </w:pPr>
-      <w:r>
-        <w:rPr/>
+      <w:r>
         <w:t>I have developed applications using low-code (Mendix, PowerApps) and traditional programming platforms (Java, JavaScript, PHP, C#). Using a blend of compatible technologies has allowed us to take advantage of low-code speed while adding extended functionality that would not be achievable using only that approach.</w:t>
       </w:r>
     </w:p>
     <w:p>
-      <w:pPr>
-        <w:pStyle w:val="Normal"/>
-        <w:rPr/>
-      </w:pPr>
-      <w:r>
-        <w:rPr/>
+      <w:r>
         <w:t>Our team employs Agile SCRUM methodologies for Mendix development, and I have recently obtained Prince2 Foundation certification to enhance my project management skills. Our development process follows a standardised cycle, including requirements gathering, implementation, testing, and release stages. We utilise two-week sprints to plan and review our progress, continuously improving our processes. This approach to development allows us to be extremely flexible as we can quickly pivot as needs evolve.</w:t>
       </w:r>
     </w:p>
     <w:p>
-      <w:pPr>
-        <w:pStyle w:val="Normal"/>
-        <w:rPr/>
-      </w:pPr>
-      <w:r>
-        <w:rPr/>
+      <w:r>
         <w:t>As a growing organisation, ShelterBox had strategic ambitions such that scaling up the existing aid delivery management would not work. To deliver 10 times the aid, they could not simply hire 10 times the staff. There was a clear need to improve and standardise processes, automate tasks and increase the quality of record keeping. After investigating options from ready-made solutions to writing our own from scratch, I found Mendix. We began using Mendix in June of 2017, and I formed part of the negotiation and the initial development team.</w:t>
       </w:r>
     </w:p>
     <w:p>
-      <w:pPr>
-        <w:pStyle w:val="Normal"/>
-        <w:rPr/>
-      </w:pPr>
-      <w:r>
-        <w:rPr/>
+      <w:r>
         <w:t>Since producing the "Operations App", I and my team have developed several more large-scale apps including a self-service portal for our volunteers, a donation system for the website and a suite of logistics apps for our Supply Chain team. We have also used Mendix for numerous quick tasks and utilities.</w:t>
       </w:r>
     </w:p>
     <w:p>
-      <w:pPr>
-        <w:pStyle w:val="Normal"/>
-        <w:rPr/>
-      </w:pPr>
-      <w:r>
-        <w:rPr/>
+      <w:r>
         <w:t>I have seen the Microsoft Online platform evolve over the last 11 years and have a proven track record of administering and developing applications and integrations with it (M365, Azure, SharePoint, PowerPlatform). My expertise includes creating Model-driven and Canvas PowerApps, connecting systems to reduce data duplication and task repetition, and creating middleware solutions using tools like PowerQuery, PowerAutomate, PowerShell, Python, and XProc.</w:t>
       </w:r>
     </w:p>
     <w:p>
-      <w:pPr>
-        <w:pStyle w:val="Normal"/>
-        <w:rPr/>
-      </w:pPr>
-      <w:r>
-        <w:rPr/>
+      <w:r>
+        <w:lastRenderedPageBreak/>
         <w:t>With over 20 years of experience administering various relational database systems (including MS SQL, Firebird, PostgreSQL, and MySQL), I have provided everything from data entry services, querying and reporting for data retrieval, to writing the entire database from scratch. Often these database systems provided the backend to a CRM (CARE NG, Blackbaud CRM) or ERP and financial systems (Access Dimensions), so I have learned to query and correlate data across some very different systems. More recently, we have begun the move to Dynamics CRM and Business Central, allowing me to broaden my technical capabilities.</w:t>
       </w:r>
     </w:p>
     <w:p>
-      <w:pPr>
-        <w:pStyle w:val="Normal"/>
-        <w:rPr/>
-      </w:pPr>
-      <w:r>
-        <w:rPr/>
+      <w:r>
         <w:t>I am passionate about working closely with users to develop data models and processes that form the foundation of effective solutions. This collaborative approach fosters a shared understanding of issues and solutions, leading to successful project outcomes. I greatly enjoy meeting and working with new people, always trying to be a positive influence in any workplace.</w:t>
       </w:r>
     </w:p>
-    <w:p>
-      <w:pPr>
-        <w:pStyle w:val="Normal"/>
-        <w:widowControl/>
-        <w:bidi w:val="0"/>
-        <w:spacing w:lineRule="auto" w:line="259" w:before="0" w:after="160"/>
-        <w:jc w:val="left"/>
-        <w:rPr/>
-      </w:pPr>
-      <w:r>
-        <w:rPr/>
-      </w:r>
-    </w:p>
+    <w:p/>
     <w:sectPr>
-      <w:type w:val="nextPage"/>
       <w:pgSz w:w="11906" w:h="16838"/>
-      <w:pgMar w:left="1440" w:right="1440" w:gutter="0" w:header="0" w:top="1440" w:footer="0" w:bottom="1440"/>
-      <w:pgNumType w:fmt="decimal"/>
-      <w:formProt w:val="false"/>
-      <w:textDirection w:val="lrTb"/>
-      <w:docGrid w:type="default" w:linePitch="360" w:charSpace="4096"/>
+      <w:pgMar w:top="1440" w:right="1440" w:bottom="1440" w:left="1440" w:header="0" w:footer="0" w:gutter="0"/>
+      <w:cols w:space="720"/>
+      <w:formProt w:val="0"/>
+      <w:docGrid w:linePitch="360" w:charSpace="4096"/>
     </w:sectPr>
   </w:body>
 </w:document>
 </file>
 
 <file path=word/numbering.xml><?xml version="1.0" encoding="utf-8"?>
-<w:numbering xmlns:w="http://schemas.openxmlformats.org/wordprocessingml/2006/main" xmlns:o="urn:schemas-microsoft-com:office:office" xmlns:r="http://schemas.openxmlformats.org/officeDocument/2006/relationships" xmlns:v="urn:schemas-microsoft-com:vml" xmlns:mc="http://schemas.openxmlformats.org/markup-compatibility/2006" xmlns:w14="http://schemas.microsoft.com/office/word/2010/wordml" mc:Ignorable="w14">
-  <w:abstractNum w:abstractNumId="1">
+<w:numbering xmlns:wpc="http://schemas.microsoft.com/office/word/2010/wordprocessingCanvas" xmlns:cx="http://schemas.microsoft.com/office/drawing/2014/chartex" xmlns:cx1="http://schemas.microsoft.com/office/drawing/2015/9/8/chartex" xmlns:cx2="http://schemas.microsoft.com/office/drawing/2015/10/21/chartex" xmlns:cx3="http://schemas.microsoft.com/office/drawing/2016/5/9/chartex" xmlns:cx4="http://schemas.microsoft.com/office/drawing/2016/5/10/chartex" xmlns:cx5="http://schemas.microsoft.com/office/drawing/2016/5/11/chartex" xmlns:cx6="http://schemas.microsoft.com/office/drawing/2016/5/12/chartex" xmlns:cx7="http://schemas.microsoft.com/office/drawing/2016/5/13/chartex" xmlns:cx8="http://schemas.microsoft.com/office/drawing/2016/5/14/chartex" xmlns:mc="http://schemas.openxmlformats.org/markup-compatibility/2006" xmlns:aink="http://schemas.microsoft.com/office/drawing/2016/ink" xmlns:am3d="http://schemas.microsoft.com/office/drawing/2017/model3d" xmlns:o="urn:schemas-microsoft-com:office:office" xmlns:oel="http://schemas.microsoft.com/office/2019/extlst" xmlns:r="http://schemas.openxmlformats.org/officeDocument/2006/relationships" xmlns:m="http://schemas.openxmlformats.org/officeDocument/2006/math" xmlns:v="urn:schemas-microsoft-com:vml" xmlns:wp14="http://schemas.microsoft.com/office/word/2010/wordprocessingDrawing" xmlns:wp="http://schemas.openxmlformats.org/drawingml/2006/wordprocessingDrawing" xmlns:w10="urn:schemas-microsoft-com:office:word" xmlns:w="http://schemas.openxmlformats.org/wordprocessingml/2006/main" xmlns:w14="http://schemas.microsoft.com/office/word/2010/wordml" xmlns:w15="http://schemas.microsoft.com/office/word/2012/wordml" xmlns:w16cex="http://schemas.microsoft.com/office/word/2018/wordml/cex" xmlns:w16cid="http://schemas.microsoft.com/office/word/2016/wordml/cid" xmlns:w16="http://schemas.microsoft.com/office/word/2018/wordml" xmlns:w16du="http://schemas.microsoft.com/office/word/2023/wordml/word16du" xmlns:w16sdtdh="http://schemas.microsoft.com/office/word/2020/wordml/sdtdatahash" xmlns:w16sdtfl="http://schemas.microsoft.com/office/word/2024/wordml/sdtformatlock" xmlns:w16se="http://schemas.microsoft.com/office/word/2015/wordml/symex" xmlns:wpg="http://schemas.microsoft.com/office/word/2010/wordprocessingGroup" xmlns:wpi="http://schemas.microsoft.com/office/word/2010/wordprocessingInk" xmlns:wne="http://schemas.microsoft.com/office/word/2006/wordml" xmlns:wps="http://schemas.microsoft.com/office/word/2010/wordprocessingShape" mc:Ignorable="w14 w15 w16se w16cid w16 w16cex w16sdtdh w16sdtfl w16du wp14">
+  <w:abstractNum w:abstractNumId="0" w15:restartNumberingAfterBreak="0">
+    <w:nsid w:val="02BF0DD1"/>
+    <w:multiLevelType w:val="multilevel"/>
+    <w:tmpl w:val="8BF4895E"/>
     <w:lvl w:ilvl="0">
       <w:start w:val="1"/>
       <w:numFmt w:val="bullet"/>
@@ -1407,7 +1044,10 @@
       </w:rPr>
     </w:lvl>
   </w:abstractNum>
-  <w:abstractNum w:abstractNumId="2">
+  <w:abstractNum w:abstractNumId="1" w15:restartNumberingAfterBreak="0">
+    <w:nsid w:val="1CA05601"/>
+    <w:multiLevelType w:val="multilevel"/>
+    <w:tmpl w:val="467EE546"/>
     <w:lvl w:ilvl="0">
       <w:start w:val="1"/>
       <w:numFmt w:val="bullet"/>
@@ -1553,7 +1193,10 @@
       </w:rPr>
     </w:lvl>
   </w:abstractNum>
-  <w:abstractNum w:abstractNumId="3">
+  <w:abstractNum w:abstractNumId="2" w15:restartNumberingAfterBreak="0">
+    <w:nsid w:val="20F2090F"/>
+    <w:multiLevelType w:val="multilevel"/>
+    <w:tmpl w:val="5E320F22"/>
     <w:lvl w:ilvl="0">
       <w:start w:val="1"/>
       <w:numFmt w:val="bullet"/>
@@ -1699,7 +1342,10 @@
       </w:rPr>
     </w:lvl>
   </w:abstractNum>
-  <w:abstractNum w:abstractNumId="4">
+  <w:abstractNum w:abstractNumId="3" w15:restartNumberingAfterBreak="0">
+    <w:nsid w:val="258357BC"/>
+    <w:multiLevelType w:val="multilevel"/>
+    <w:tmpl w:val="2116ABE2"/>
     <w:lvl w:ilvl="0">
       <w:start w:val="1"/>
       <w:numFmt w:val="bullet"/>
@@ -1845,7 +1491,10 @@
       </w:rPr>
     </w:lvl>
   </w:abstractNum>
-  <w:abstractNum w:abstractNumId="5">
+  <w:abstractNum w:abstractNumId="4" w15:restartNumberingAfterBreak="0">
+    <w:nsid w:val="26C51F2F"/>
+    <w:multiLevelType w:val="multilevel"/>
+    <w:tmpl w:val="2AC8AFC6"/>
     <w:lvl w:ilvl="0">
       <w:start w:val="1"/>
       <w:numFmt w:val="bullet"/>
@@ -1991,7 +1640,10 @@
       </w:rPr>
     </w:lvl>
   </w:abstractNum>
-  <w:abstractNum w:abstractNumId="6">
+  <w:abstractNum w:abstractNumId="5" w15:restartNumberingAfterBreak="0">
+    <w:nsid w:val="2C8819F2"/>
+    <w:multiLevelType w:val="multilevel"/>
+    <w:tmpl w:val="16D08DB6"/>
     <w:lvl w:ilvl="0">
       <w:start w:val="1"/>
       <w:numFmt w:val="bullet"/>
@@ -2137,7 +1789,10 @@
       </w:rPr>
     </w:lvl>
   </w:abstractNum>
-  <w:abstractNum w:abstractNumId="7">
+  <w:abstractNum w:abstractNumId="6" w15:restartNumberingAfterBreak="0">
+    <w:nsid w:val="3B753951"/>
+    <w:multiLevelType w:val="multilevel"/>
+    <w:tmpl w:val="48D2351C"/>
     <w:lvl w:ilvl="0">
       <w:start w:val="1"/>
       <w:numFmt w:val="bullet"/>
@@ -2283,7 +1938,10 @@
       </w:rPr>
     </w:lvl>
   </w:abstractNum>
-  <w:abstractNum w:abstractNumId="8">
+  <w:abstractNum w:abstractNumId="7" w15:restartNumberingAfterBreak="0">
+    <w:nsid w:val="445076FC"/>
+    <w:multiLevelType w:val="multilevel"/>
+    <w:tmpl w:val="C0C61504"/>
     <w:lvl w:ilvl="0">
       <w:start w:val="1"/>
       <w:numFmt w:val="bullet"/>
@@ -2429,7 +2087,10 @@
       </w:rPr>
     </w:lvl>
   </w:abstractNum>
-  <w:abstractNum w:abstractNumId="9">
+  <w:abstractNum w:abstractNumId="8" w15:restartNumberingAfterBreak="0">
+    <w:nsid w:val="4E711D47"/>
+    <w:multiLevelType w:val="multilevel"/>
+    <w:tmpl w:val="DB2CA80A"/>
     <w:lvl w:ilvl="0">
       <w:start w:val="1"/>
       <w:numFmt w:val="bullet"/>
@@ -2575,737 +2236,10 @@
       </w:rPr>
     </w:lvl>
   </w:abstractNum>
-  <w:abstractNum w:abstractNumId="10">
-    <w:lvl w:ilvl="0">
-      <w:start w:val="1"/>
-      <w:numFmt w:val="bullet"/>
-      <w:lvlText w:val=""/>
-      <w:lvlJc w:val="left"/>
-      <w:pPr>
-        <w:tabs>
-          <w:tab w:val="num" w:pos="720"/>
-        </w:tabs>
-        <w:ind w:left="720" w:hanging="360"/>
-      </w:pPr>
-      <w:rPr>
-        <w:rFonts w:ascii="Symbol" w:hAnsi="Symbol" w:cs="Symbol" w:hint="default"/>
-        <w:sz w:val="20"/>
-      </w:rPr>
-    </w:lvl>
-    <w:lvl w:ilvl="1">
-      <w:start w:val="1"/>
-      <w:numFmt w:val="bullet"/>
-      <w:lvlText w:val="o"/>
-      <w:lvlJc w:val="left"/>
-      <w:pPr>
-        <w:tabs>
-          <w:tab w:val="num" w:pos="1440"/>
-        </w:tabs>
-        <w:ind w:left="1440" w:hanging="360"/>
-      </w:pPr>
-      <w:rPr>
-        <w:rFonts w:ascii="Courier New" w:hAnsi="Courier New" w:cs="Courier New" w:hint="default"/>
-        <w:sz w:val="20"/>
-      </w:rPr>
-    </w:lvl>
-    <w:lvl w:ilvl="2">
-      <w:start w:val="1"/>
-      <w:numFmt w:val="bullet"/>
-      <w:lvlText w:val=""/>
-      <w:lvlJc w:val="left"/>
-      <w:pPr>
-        <w:tabs>
-          <w:tab w:val="num" w:pos="2160"/>
-        </w:tabs>
-        <w:ind w:left="2160" w:hanging="360"/>
-      </w:pPr>
-      <w:rPr>
-        <w:rFonts w:ascii="Wingdings" w:hAnsi="Wingdings" w:cs="Wingdings" w:hint="default"/>
-        <w:sz w:val="20"/>
-      </w:rPr>
-    </w:lvl>
-    <w:lvl w:ilvl="3">
-      <w:start w:val="1"/>
-      <w:numFmt w:val="bullet"/>
-      <w:lvlText w:val=""/>
-      <w:lvlJc w:val="left"/>
-      <w:pPr>
-        <w:tabs>
-          <w:tab w:val="num" w:pos="2880"/>
-        </w:tabs>
-        <w:ind w:left="2880" w:hanging="360"/>
-      </w:pPr>
-      <w:rPr>
-        <w:rFonts w:ascii="Wingdings" w:hAnsi="Wingdings" w:cs="Wingdings" w:hint="default"/>
-        <w:sz w:val="20"/>
-      </w:rPr>
-    </w:lvl>
-    <w:lvl w:ilvl="4">
-      <w:start w:val="1"/>
-      <w:numFmt w:val="bullet"/>
-      <w:lvlText w:val=""/>
-      <w:lvlJc w:val="left"/>
-      <w:pPr>
-        <w:tabs>
-          <w:tab w:val="num" w:pos="3600"/>
-        </w:tabs>
-        <w:ind w:left="3600" w:hanging="360"/>
-      </w:pPr>
-      <w:rPr>
-        <w:rFonts w:ascii="Wingdings" w:hAnsi="Wingdings" w:cs="Wingdings" w:hint="default"/>
-        <w:sz w:val="20"/>
-      </w:rPr>
-    </w:lvl>
-    <w:lvl w:ilvl="5">
-      <w:start w:val="1"/>
-      <w:numFmt w:val="bullet"/>
-      <w:lvlText w:val=""/>
-      <w:lvlJc w:val="left"/>
-      <w:pPr>
-        <w:tabs>
-          <w:tab w:val="num" w:pos="4320"/>
-        </w:tabs>
-        <w:ind w:left="4320" w:hanging="360"/>
-      </w:pPr>
-      <w:rPr>
-        <w:rFonts w:ascii="Wingdings" w:hAnsi="Wingdings" w:cs="Wingdings" w:hint="default"/>
-        <w:sz w:val="20"/>
-      </w:rPr>
-    </w:lvl>
-    <w:lvl w:ilvl="6">
-      <w:start w:val="1"/>
-      <w:numFmt w:val="bullet"/>
-      <w:lvlText w:val=""/>
-      <w:lvlJc w:val="left"/>
-      <w:pPr>
-        <w:tabs>
-          <w:tab w:val="num" w:pos="5040"/>
-        </w:tabs>
-        <w:ind w:left="5040" w:hanging="360"/>
-      </w:pPr>
-      <w:rPr>
-        <w:rFonts w:ascii="Wingdings" w:hAnsi="Wingdings" w:cs="Wingdings" w:hint="default"/>
-        <w:sz w:val="20"/>
-      </w:rPr>
-    </w:lvl>
-    <w:lvl w:ilvl="7">
-      <w:start w:val="1"/>
-      <w:numFmt w:val="bullet"/>
-      <w:lvlText w:val=""/>
-      <w:lvlJc w:val="left"/>
-      <w:pPr>
-        <w:tabs>
-          <w:tab w:val="num" w:pos="5760"/>
-        </w:tabs>
-        <w:ind w:left="5760" w:hanging="360"/>
-      </w:pPr>
-      <w:rPr>
-        <w:rFonts w:ascii="Wingdings" w:hAnsi="Wingdings" w:cs="Wingdings" w:hint="default"/>
-        <w:sz w:val="20"/>
-      </w:rPr>
-    </w:lvl>
-    <w:lvl w:ilvl="8">
-      <w:start w:val="1"/>
-      <w:numFmt w:val="bullet"/>
-      <w:lvlText w:val=""/>
-      <w:lvlJc w:val="left"/>
-      <w:pPr>
-        <w:tabs>
-          <w:tab w:val="num" w:pos="6480"/>
-        </w:tabs>
-        <w:ind w:left="6480" w:hanging="360"/>
-      </w:pPr>
-      <w:rPr>
-        <w:rFonts w:ascii="Wingdings" w:hAnsi="Wingdings" w:cs="Wingdings" w:hint="default"/>
-        <w:sz w:val="20"/>
-      </w:rPr>
-    </w:lvl>
-  </w:abstractNum>
-  <w:abstractNum w:abstractNumId="11">
-    <w:lvl w:ilvl="0">
-      <w:start w:val="1"/>
-      <w:numFmt w:val="bullet"/>
-      <w:lvlText w:val=""/>
-      <w:lvlJc w:val="left"/>
-      <w:pPr>
-        <w:tabs>
-          <w:tab w:val="num" w:pos="720"/>
-        </w:tabs>
-        <w:ind w:left="720" w:hanging="360"/>
-      </w:pPr>
-      <w:rPr>
-        <w:rFonts w:ascii="Symbol" w:hAnsi="Symbol" w:cs="Symbol" w:hint="default"/>
-        <w:sz w:val="20"/>
-      </w:rPr>
-    </w:lvl>
-    <w:lvl w:ilvl="1">
-      <w:start w:val="1"/>
-      <w:numFmt w:val="bullet"/>
-      <w:lvlText w:val="o"/>
-      <w:lvlJc w:val="left"/>
-      <w:pPr>
-        <w:tabs>
-          <w:tab w:val="num" w:pos="1440"/>
-        </w:tabs>
-        <w:ind w:left="1440" w:hanging="360"/>
-      </w:pPr>
-      <w:rPr>
-        <w:rFonts w:ascii="Courier New" w:hAnsi="Courier New" w:cs="Courier New" w:hint="default"/>
-        <w:sz w:val="20"/>
-      </w:rPr>
-    </w:lvl>
-    <w:lvl w:ilvl="2">
-      <w:start w:val="1"/>
-      <w:numFmt w:val="bullet"/>
-      <w:lvlText w:val=""/>
-      <w:lvlJc w:val="left"/>
-      <w:pPr>
-        <w:tabs>
-          <w:tab w:val="num" w:pos="2160"/>
-        </w:tabs>
-        <w:ind w:left="2160" w:hanging="360"/>
-      </w:pPr>
-      <w:rPr>
-        <w:rFonts w:ascii="Wingdings" w:hAnsi="Wingdings" w:cs="Wingdings" w:hint="default"/>
-        <w:sz w:val="20"/>
-      </w:rPr>
-    </w:lvl>
-    <w:lvl w:ilvl="3">
-      <w:start w:val="1"/>
-      <w:numFmt w:val="bullet"/>
-      <w:lvlText w:val=""/>
-      <w:lvlJc w:val="left"/>
-      <w:pPr>
-        <w:tabs>
-          <w:tab w:val="num" w:pos="2880"/>
-        </w:tabs>
-        <w:ind w:left="2880" w:hanging="360"/>
-      </w:pPr>
-      <w:rPr>
-        <w:rFonts w:ascii="Wingdings" w:hAnsi="Wingdings" w:cs="Wingdings" w:hint="default"/>
-        <w:sz w:val="20"/>
-      </w:rPr>
-    </w:lvl>
-    <w:lvl w:ilvl="4">
-      <w:start w:val="1"/>
-      <w:numFmt w:val="bullet"/>
-      <w:lvlText w:val=""/>
-      <w:lvlJc w:val="left"/>
-      <w:pPr>
-        <w:tabs>
-          <w:tab w:val="num" w:pos="3600"/>
-        </w:tabs>
-        <w:ind w:left="3600" w:hanging="360"/>
-      </w:pPr>
-      <w:rPr>
-        <w:rFonts w:ascii="Wingdings" w:hAnsi="Wingdings" w:cs="Wingdings" w:hint="default"/>
-        <w:sz w:val="20"/>
-      </w:rPr>
-    </w:lvl>
-    <w:lvl w:ilvl="5">
-      <w:start w:val="1"/>
-      <w:numFmt w:val="bullet"/>
-      <w:lvlText w:val=""/>
-      <w:lvlJc w:val="left"/>
-      <w:pPr>
-        <w:tabs>
-          <w:tab w:val="num" w:pos="4320"/>
-        </w:tabs>
-        <w:ind w:left="4320" w:hanging="360"/>
-      </w:pPr>
-      <w:rPr>
-        <w:rFonts w:ascii="Wingdings" w:hAnsi="Wingdings" w:cs="Wingdings" w:hint="default"/>
-        <w:sz w:val="20"/>
-      </w:rPr>
-    </w:lvl>
-    <w:lvl w:ilvl="6">
-      <w:start w:val="1"/>
-      <w:numFmt w:val="bullet"/>
-      <w:lvlText w:val=""/>
-      <w:lvlJc w:val="left"/>
-      <w:pPr>
-        <w:tabs>
-          <w:tab w:val="num" w:pos="5040"/>
-        </w:tabs>
-        <w:ind w:left="5040" w:hanging="360"/>
-      </w:pPr>
-      <w:rPr>
-        <w:rFonts w:ascii="Wingdings" w:hAnsi="Wingdings" w:cs="Wingdings" w:hint="default"/>
-        <w:sz w:val="20"/>
-      </w:rPr>
-    </w:lvl>
-    <w:lvl w:ilvl="7">
-      <w:start w:val="1"/>
-      <w:numFmt w:val="bullet"/>
-      <w:lvlText w:val=""/>
-      <w:lvlJc w:val="left"/>
-      <w:pPr>
-        <w:tabs>
-          <w:tab w:val="num" w:pos="5760"/>
-        </w:tabs>
-        <w:ind w:left="5760" w:hanging="360"/>
-      </w:pPr>
-      <w:rPr>
-        <w:rFonts w:ascii="Wingdings" w:hAnsi="Wingdings" w:cs="Wingdings" w:hint="default"/>
-        <w:sz w:val="20"/>
-      </w:rPr>
-    </w:lvl>
-    <w:lvl w:ilvl="8">
-      <w:start w:val="1"/>
-      <w:numFmt w:val="bullet"/>
-      <w:lvlText w:val=""/>
-      <w:lvlJc w:val="left"/>
-      <w:pPr>
-        <w:tabs>
-          <w:tab w:val="num" w:pos="6480"/>
-        </w:tabs>
-        <w:ind w:left="6480" w:hanging="360"/>
-      </w:pPr>
-      <w:rPr>
-        <w:rFonts w:ascii="Wingdings" w:hAnsi="Wingdings" w:cs="Wingdings" w:hint="default"/>
-        <w:sz w:val="20"/>
-      </w:rPr>
-    </w:lvl>
-  </w:abstractNum>
-  <w:abstractNum w:abstractNumId="12">
-    <w:lvl w:ilvl="0">
-      <w:start w:val="1"/>
-      <w:numFmt w:val="bullet"/>
-      <w:lvlText w:val=""/>
-      <w:lvlJc w:val="left"/>
-      <w:pPr>
-        <w:tabs>
-          <w:tab w:val="num" w:pos="720"/>
-        </w:tabs>
-        <w:ind w:left="720" w:hanging="360"/>
-      </w:pPr>
-      <w:rPr>
-        <w:rFonts w:ascii="Symbol" w:hAnsi="Symbol" w:cs="Symbol" w:hint="default"/>
-        <w:sz w:val="20"/>
-      </w:rPr>
-    </w:lvl>
-    <w:lvl w:ilvl="1">
-      <w:start w:val="1"/>
-      <w:numFmt w:val="bullet"/>
-      <w:lvlText w:val="o"/>
-      <w:lvlJc w:val="left"/>
-      <w:pPr>
-        <w:tabs>
-          <w:tab w:val="num" w:pos="1440"/>
-        </w:tabs>
-        <w:ind w:left="1440" w:hanging="360"/>
-      </w:pPr>
-      <w:rPr>
-        <w:rFonts w:ascii="Courier New" w:hAnsi="Courier New" w:cs="Courier New" w:hint="default"/>
-        <w:sz w:val="20"/>
-      </w:rPr>
-    </w:lvl>
-    <w:lvl w:ilvl="2">
-      <w:start w:val="1"/>
-      <w:numFmt w:val="bullet"/>
-      <w:lvlText w:val=""/>
-      <w:lvlJc w:val="left"/>
-      <w:pPr>
-        <w:tabs>
-          <w:tab w:val="num" w:pos="2160"/>
-        </w:tabs>
-        <w:ind w:left="2160" w:hanging="360"/>
-      </w:pPr>
-      <w:rPr>
-        <w:rFonts w:ascii="Wingdings" w:hAnsi="Wingdings" w:cs="Wingdings" w:hint="default"/>
-        <w:sz w:val="20"/>
-      </w:rPr>
-    </w:lvl>
-    <w:lvl w:ilvl="3">
-      <w:start w:val="1"/>
-      <w:numFmt w:val="bullet"/>
-      <w:lvlText w:val=""/>
-      <w:lvlJc w:val="left"/>
-      <w:pPr>
-        <w:tabs>
-          <w:tab w:val="num" w:pos="2880"/>
-        </w:tabs>
-        <w:ind w:left="2880" w:hanging="360"/>
-      </w:pPr>
-      <w:rPr>
-        <w:rFonts w:ascii="Wingdings" w:hAnsi="Wingdings" w:cs="Wingdings" w:hint="default"/>
-        <w:sz w:val="20"/>
-      </w:rPr>
-    </w:lvl>
-    <w:lvl w:ilvl="4">
-      <w:start w:val="1"/>
-      <w:numFmt w:val="bullet"/>
-      <w:lvlText w:val=""/>
-      <w:lvlJc w:val="left"/>
-      <w:pPr>
-        <w:tabs>
-          <w:tab w:val="num" w:pos="3600"/>
-        </w:tabs>
-        <w:ind w:left="3600" w:hanging="360"/>
-      </w:pPr>
-      <w:rPr>
-        <w:rFonts w:ascii="Wingdings" w:hAnsi="Wingdings" w:cs="Wingdings" w:hint="default"/>
-        <w:sz w:val="20"/>
-      </w:rPr>
-    </w:lvl>
-    <w:lvl w:ilvl="5">
-      <w:start w:val="1"/>
-      <w:numFmt w:val="bullet"/>
-      <w:lvlText w:val=""/>
-      <w:lvlJc w:val="left"/>
-      <w:pPr>
-        <w:tabs>
-          <w:tab w:val="num" w:pos="4320"/>
-        </w:tabs>
-        <w:ind w:left="4320" w:hanging="360"/>
-      </w:pPr>
-      <w:rPr>
-        <w:rFonts w:ascii="Wingdings" w:hAnsi="Wingdings" w:cs="Wingdings" w:hint="default"/>
-        <w:sz w:val="20"/>
-      </w:rPr>
-    </w:lvl>
-    <w:lvl w:ilvl="6">
-      <w:start w:val="1"/>
-      <w:numFmt w:val="bullet"/>
-      <w:lvlText w:val=""/>
-      <w:lvlJc w:val="left"/>
-      <w:pPr>
-        <w:tabs>
-          <w:tab w:val="num" w:pos="5040"/>
-        </w:tabs>
-        <w:ind w:left="5040" w:hanging="360"/>
-      </w:pPr>
-      <w:rPr>
-        <w:rFonts w:ascii="Wingdings" w:hAnsi="Wingdings" w:cs="Wingdings" w:hint="default"/>
-        <w:sz w:val="20"/>
-      </w:rPr>
-    </w:lvl>
-    <w:lvl w:ilvl="7">
-      <w:start w:val="1"/>
-      <w:numFmt w:val="bullet"/>
-      <w:lvlText w:val=""/>
-      <w:lvlJc w:val="left"/>
-      <w:pPr>
-        <w:tabs>
-          <w:tab w:val="num" w:pos="5760"/>
-        </w:tabs>
-        <w:ind w:left="5760" w:hanging="360"/>
-      </w:pPr>
-      <w:rPr>
-        <w:rFonts w:ascii="Wingdings" w:hAnsi="Wingdings" w:cs="Wingdings" w:hint="default"/>
-        <w:sz w:val="20"/>
-      </w:rPr>
-    </w:lvl>
-    <w:lvl w:ilvl="8">
-      <w:start w:val="1"/>
-      <w:numFmt w:val="bullet"/>
-      <w:lvlText w:val=""/>
-      <w:lvlJc w:val="left"/>
-      <w:pPr>
-        <w:tabs>
-          <w:tab w:val="num" w:pos="6480"/>
-        </w:tabs>
-        <w:ind w:left="6480" w:hanging="360"/>
-      </w:pPr>
-      <w:rPr>
-        <w:rFonts w:ascii="Wingdings" w:hAnsi="Wingdings" w:cs="Wingdings" w:hint="default"/>
-        <w:sz w:val="20"/>
-      </w:rPr>
-    </w:lvl>
-  </w:abstractNum>
-  <w:abstractNum w:abstractNumId="13">
-    <w:lvl w:ilvl="0">
-      <w:start w:val="1"/>
-      <w:numFmt w:val="bullet"/>
-      <w:lvlText w:val=""/>
-      <w:lvlJc w:val="left"/>
-      <w:pPr>
-        <w:tabs>
-          <w:tab w:val="num" w:pos="720"/>
-        </w:tabs>
-        <w:ind w:left="720" w:hanging="360"/>
-      </w:pPr>
-      <w:rPr>
-        <w:rFonts w:ascii="Symbol" w:hAnsi="Symbol" w:cs="Symbol" w:hint="default"/>
-        <w:sz w:val="20"/>
-      </w:rPr>
-    </w:lvl>
-    <w:lvl w:ilvl="1">
-      <w:start w:val="1"/>
-      <w:numFmt w:val="bullet"/>
-      <w:lvlText w:val="o"/>
-      <w:lvlJc w:val="left"/>
-      <w:pPr>
-        <w:tabs>
-          <w:tab w:val="num" w:pos="1440"/>
-        </w:tabs>
-        <w:ind w:left="1440" w:hanging="360"/>
-      </w:pPr>
-      <w:rPr>
-        <w:rFonts w:ascii="Courier New" w:hAnsi="Courier New" w:cs="Courier New" w:hint="default"/>
-        <w:sz w:val="20"/>
-      </w:rPr>
-    </w:lvl>
-    <w:lvl w:ilvl="2">
-      <w:start w:val="1"/>
-      <w:numFmt w:val="bullet"/>
-      <w:lvlText w:val=""/>
-      <w:lvlJc w:val="left"/>
-      <w:pPr>
-        <w:tabs>
-          <w:tab w:val="num" w:pos="2160"/>
-        </w:tabs>
-        <w:ind w:left="2160" w:hanging="360"/>
-      </w:pPr>
-      <w:rPr>
-        <w:rFonts w:ascii="Wingdings" w:hAnsi="Wingdings" w:cs="Wingdings" w:hint="default"/>
-        <w:sz w:val="20"/>
-      </w:rPr>
-    </w:lvl>
-    <w:lvl w:ilvl="3">
-      <w:start w:val="1"/>
-      <w:numFmt w:val="bullet"/>
-      <w:lvlText w:val=""/>
-      <w:lvlJc w:val="left"/>
-      <w:pPr>
-        <w:tabs>
-          <w:tab w:val="num" w:pos="2880"/>
-        </w:tabs>
-        <w:ind w:left="2880" w:hanging="360"/>
-      </w:pPr>
-      <w:rPr>
-        <w:rFonts w:ascii="Wingdings" w:hAnsi="Wingdings" w:cs="Wingdings" w:hint="default"/>
-        <w:sz w:val="20"/>
-      </w:rPr>
-    </w:lvl>
-    <w:lvl w:ilvl="4">
-      <w:start w:val="1"/>
-      <w:numFmt w:val="bullet"/>
-      <w:lvlText w:val=""/>
-      <w:lvlJc w:val="left"/>
-      <w:pPr>
-        <w:tabs>
-          <w:tab w:val="num" w:pos="3600"/>
-        </w:tabs>
-        <w:ind w:left="3600" w:hanging="360"/>
-      </w:pPr>
-      <w:rPr>
-        <w:rFonts w:ascii="Wingdings" w:hAnsi="Wingdings" w:cs="Wingdings" w:hint="default"/>
-        <w:sz w:val="20"/>
-      </w:rPr>
-    </w:lvl>
-    <w:lvl w:ilvl="5">
-      <w:start w:val="1"/>
-      <w:numFmt w:val="bullet"/>
-      <w:lvlText w:val=""/>
-      <w:lvlJc w:val="left"/>
-      <w:pPr>
-        <w:tabs>
-          <w:tab w:val="num" w:pos="4320"/>
-        </w:tabs>
-        <w:ind w:left="4320" w:hanging="360"/>
-      </w:pPr>
-      <w:rPr>
-        <w:rFonts w:ascii="Wingdings" w:hAnsi="Wingdings" w:cs="Wingdings" w:hint="default"/>
-        <w:sz w:val="20"/>
-      </w:rPr>
-    </w:lvl>
-    <w:lvl w:ilvl="6">
-      <w:start w:val="1"/>
-      <w:numFmt w:val="bullet"/>
-      <w:lvlText w:val=""/>
-      <w:lvlJc w:val="left"/>
-      <w:pPr>
-        <w:tabs>
-          <w:tab w:val="num" w:pos="5040"/>
-        </w:tabs>
-        <w:ind w:left="5040" w:hanging="360"/>
-      </w:pPr>
-      <w:rPr>
-        <w:rFonts w:ascii="Wingdings" w:hAnsi="Wingdings" w:cs="Wingdings" w:hint="default"/>
-        <w:sz w:val="20"/>
-      </w:rPr>
-    </w:lvl>
-    <w:lvl w:ilvl="7">
-      <w:start w:val="1"/>
-      <w:numFmt w:val="bullet"/>
-      <w:lvlText w:val=""/>
-      <w:lvlJc w:val="left"/>
-      <w:pPr>
-        <w:tabs>
-          <w:tab w:val="num" w:pos="5760"/>
-        </w:tabs>
-        <w:ind w:left="5760" w:hanging="360"/>
-      </w:pPr>
-      <w:rPr>
-        <w:rFonts w:ascii="Wingdings" w:hAnsi="Wingdings" w:cs="Wingdings" w:hint="default"/>
-        <w:sz w:val="20"/>
-      </w:rPr>
-    </w:lvl>
-    <w:lvl w:ilvl="8">
-      <w:start w:val="1"/>
-      <w:numFmt w:val="bullet"/>
-      <w:lvlText w:val=""/>
-      <w:lvlJc w:val="left"/>
-      <w:pPr>
-        <w:tabs>
-          <w:tab w:val="num" w:pos="6480"/>
-        </w:tabs>
-        <w:ind w:left="6480" w:hanging="360"/>
-      </w:pPr>
-      <w:rPr>
-        <w:rFonts w:ascii="Wingdings" w:hAnsi="Wingdings" w:cs="Wingdings" w:hint="default"/>
-        <w:sz w:val="20"/>
-      </w:rPr>
-    </w:lvl>
-  </w:abstractNum>
-  <w:abstractNum w:abstractNumId="14">
-    <w:lvl w:ilvl="0">
-      <w:start w:val="1"/>
-      <w:numFmt w:val="bullet"/>
-      <w:lvlText w:val=""/>
-      <w:lvlJc w:val="left"/>
-      <w:pPr>
-        <w:tabs>
-          <w:tab w:val="num" w:pos="720"/>
-        </w:tabs>
-        <w:ind w:left="720" w:hanging="360"/>
-      </w:pPr>
-      <w:rPr>
-        <w:rFonts w:ascii="Symbol" w:hAnsi="Symbol" w:cs="Symbol" w:hint="default"/>
-        <w:sz w:val="20"/>
-      </w:rPr>
-    </w:lvl>
-    <w:lvl w:ilvl="1">
-      <w:start w:val="1"/>
-      <w:numFmt w:val="bullet"/>
-      <w:lvlText w:val="o"/>
-      <w:lvlJc w:val="left"/>
-      <w:pPr>
-        <w:tabs>
-          <w:tab w:val="num" w:pos="1440"/>
-        </w:tabs>
-        <w:ind w:left="1440" w:hanging="360"/>
-      </w:pPr>
-      <w:rPr>
-        <w:rFonts w:ascii="Courier New" w:hAnsi="Courier New" w:cs="Courier New" w:hint="default"/>
-        <w:sz w:val="20"/>
-      </w:rPr>
-    </w:lvl>
-    <w:lvl w:ilvl="2">
-      <w:start w:val="1"/>
-      <w:numFmt w:val="bullet"/>
-      <w:lvlText w:val=""/>
-      <w:lvlJc w:val="left"/>
-      <w:pPr>
-        <w:tabs>
-          <w:tab w:val="num" w:pos="2160"/>
-        </w:tabs>
-        <w:ind w:left="2160" w:hanging="360"/>
-      </w:pPr>
-      <w:rPr>
-        <w:rFonts w:ascii="Wingdings" w:hAnsi="Wingdings" w:cs="Wingdings" w:hint="default"/>
-        <w:sz w:val="20"/>
-      </w:rPr>
-    </w:lvl>
-    <w:lvl w:ilvl="3">
-      <w:start w:val="1"/>
-      <w:numFmt w:val="bullet"/>
-      <w:lvlText w:val=""/>
-      <w:lvlJc w:val="left"/>
-      <w:pPr>
-        <w:tabs>
-          <w:tab w:val="num" w:pos="2880"/>
-        </w:tabs>
-        <w:ind w:left="2880" w:hanging="360"/>
-      </w:pPr>
-      <w:rPr>
-        <w:rFonts w:ascii="Wingdings" w:hAnsi="Wingdings" w:cs="Wingdings" w:hint="default"/>
-        <w:sz w:val="20"/>
-      </w:rPr>
-    </w:lvl>
-    <w:lvl w:ilvl="4">
-      <w:start w:val="1"/>
-      <w:numFmt w:val="bullet"/>
-      <w:lvlText w:val=""/>
-      <w:lvlJc w:val="left"/>
-      <w:pPr>
-        <w:tabs>
-          <w:tab w:val="num" w:pos="3600"/>
-        </w:tabs>
-        <w:ind w:left="3600" w:hanging="360"/>
-      </w:pPr>
-      <w:rPr>
-        <w:rFonts w:ascii="Wingdings" w:hAnsi="Wingdings" w:cs="Wingdings" w:hint="default"/>
-        <w:sz w:val="20"/>
-      </w:rPr>
-    </w:lvl>
-    <w:lvl w:ilvl="5">
-      <w:start w:val="1"/>
-      <w:numFmt w:val="bullet"/>
-      <w:lvlText w:val=""/>
-      <w:lvlJc w:val="left"/>
-      <w:pPr>
-        <w:tabs>
-          <w:tab w:val="num" w:pos="4320"/>
-        </w:tabs>
-        <w:ind w:left="4320" w:hanging="360"/>
-      </w:pPr>
-      <w:rPr>
-        <w:rFonts w:ascii="Wingdings" w:hAnsi="Wingdings" w:cs="Wingdings" w:hint="default"/>
-        <w:sz w:val="20"/>
-      </w:rPr>
-    </w:lvl>
-    <w:lvl w:ilvl="6">
-      <w:start w:val="1"/>
-      <w:numFmt w:val="bullet"/>
-      <w:lvlText w:val=""/>
-      <w:lvlJc w:val="left"/>
-      <w:pPr>
-        <w:tabs>
-          <w:tab w:val="num" w:pos="5040"/>
-        </w:tabs>
-        <w:ind w:left="5040" w:hanging="360"/>
-      </w:pPr>
-      <w:rPr>
-        <w:rFonts w:ascii="Wingdings" w:hAnsi="Wingdings" w:cs="Wingdings" w:hint="default"/>
-        <w:sz w:val="20"/>
-      </w:rPr>
-    </w:lvl>
-    <w:lvl w:ilvl="7">
-      <w:start w:val="1"/>
-      <w:numFmt w:val="bullet"/>
-      <w:lvlText w:val=""/>
-      <w:lvlJc w:val="left"/>
-      <w:pPr>
-        <w:tabs>
-          <w:tab w:val="num" w:pos="5760"/>
-        </w:tabs>
-        <w:ind w:left="5760" w:hanging="360"/>
-      </w:pPr>
-      <w:rPr>
-        <w:rFonts w:ascii="Wingdings" w:hAnsi="Wingdings" w:cs="Wingdings" w:hint="default"/>
-        <w:sz w:val="20"/>
-      </w:rPr>
-    </w:lvl>
-    <w:lvl w:ilvl="8">
-      <w:start w:val="1"/>
-      <w:numFmt w:val="bullet"/>
-      <w:lvlText w:val=""/>
-      <w:lvlJc w:val="left"/>
-      <w:pPr>
-        <w:tabs>
-          <w:tab w:val="num" w:pos="6480"/>
-        </w:tabs>
-        <w:ind w:left="6480" w:hanging="360"/>
-      </w:pPr>
-      <w:rPr>
-        <w:rFonts w:ascii="Wingdings" w:hAnsi="Wingdings" w:cs="Wingdings" w:hint="default"/>
-        <w:sz w:val="20"/>
-      </w:rPr>
-    </w:lvl>
-  </w:abstractNum>
-  <w:abstractNum w:abstractNumId="15">
+  <w:abstractNum w:abstractNumId="9" w15:restartNumberingAfterBreak="0">
+    <w:nsid w:val="566C3CA0"/>
+    <w:multiLevelType w:val="multilevel"/>
+    <w:tmpl w:val="1C08C3BC"/>
     <w:lvl w:ilvl="0">
       <w:start w:val="1"/>
       <w:numFmt w:val="none"/>
@@ -3316,7 +2250,7 @@
         <w:tabs>
           <w:tab w:val="num" w:pos="0"/>
         </w:tabs>
-        <w:ind w:left="0" w:hanging="0"/>
+        <w:ind w:left="0" w:firstLine="0"/>
       </w:pPr>
     </w:lvl>
     <w:lvl w:ilvl="1">
@@ -3329,7 +2263,7 @@
         <w:tabs>
           <w:tab w:val="num" w:pos="0"/>
         </w:tabs>
-        <w:ind w:left="0" w:hanging="0"/>
+        <w:ind w:left="0" w:firstLine="0"/>
       </w:pPr>
     </w:lvl>
     <w:lvl w:ilvl="2">
@@ -3342,7 +2276,7 @@
         <w:tabs>
           <w:tab w:val="num" w:pos="0"/>
         </w:tabs>
-        <w:ind w:left="0" w:hanging="0"/>
+        <w:ind w:left="0" w:firstLine="0"/>
       </w:pPr>
     </w:lvl>
     <w:lvl w:ilvl="3">
@@ -3355,7 +2289,7 @@
         <w:tabs>
           <w:tab w:val="num" w:pos="0"/>
         </w:tabs>
-        <w:ind w:left="0" w:hanging="0"/>
+        <w:ind w:left="0" w:firstLine="0"/>
       </w:pPr>
     </w:lvl>
     <w:lvl w:ilvl="4">
@@ -3368,7 +2302,7 @@
         <w:tabs>
           <w:tab w:val="num" w:pos="0"/>
         </w:tabs>
-        <w:ind w:left="0" w:hanging="0"/>
+        <w:ind w:left="0" w:firstLine="0"/>
       </w:pPr>
     </w:lvl>
     <w:lvl w:ilvl="5">
@@ -3381,7 +2315,7 @@
         <w:tabs>
           <w:tab w:val="num" w:pos="0"/>
         </w:tabs>
-        <w:ind w:left="0" w:hanging="0"/>
+        <w:ind w:left="0" w:firstLine="0"/>
       </w:pPr>
     </w:lvl>
     <w:lvl w:ilvl="6">
@@ -3394,7 +2328,7 @@
         <w:tabs>
           <w:tab w:val="num" w:pos="0"/>
         </w:tabs>
-        <w:ind w:left="0" w:hanging="0"/>
+        <w:ind w:left="0" w:firstLine="0"/>
       </w:pPr>
     </w:lvl>
     <w:lvl w:ilvl="7">
@@ -3407,7 +2341,7 @@
         <w:tabs>
           <w:tab w:val="num" w:pos="0"/>
         </w:tabs>
-        <w:ind w:left="0" w:hanging="0"/>
+        <w:ind w:left="0" w:firstLine="0"/>
       </w:pPr>
     </w:lvl>
     <w:lvl w:ilvl="8">
@@ -3420,64 +2354,809 @@
         <w:tabs>
           <w:tab w:val="num" w:pos="0"/>
         </w:tabs>
-        <w:ind w:left="0" w:hanging="0"/>
+        <w:ind w:left="0" w:firstLine="0"/>
       </w:pPr>
     </w:lvl>
   </w:abstractNum>
-  <w:num w:numId="1">
+  <w:abstractNum w:abstractNumId="10" w15:restartNumberingAfterBreak="0">
+    <w:nsid w:val="56E859D9"/>
+    <w:multiLevelType w:val="multilevel"/>
+    <w:tmpl w:val="321844DE"/>
+    <w:lvl w:ilvl="0">
+      <w:start w:val="1"/>
+      <w:numFmt w:val="bullet"/>
+      <w:lvlText w:val=""/>
+      <w:lvlJc w:val="left"/>
+      <w:pPr>
+        <w:tabs>
+          <w:tab w:val="num" w:pos="720"/>
+        </w:tabs>
+        <w:ind w:left="720" w:hanging="360"/>
+      </w:pPr>
+      <w:rPr>
+        <w:rFonts w:ascii="Symbol" w:hAnsi="Symbol" w:cs="Symbol" w:hint="default"/>
+        <w:sz w:val="20"/>
+      </w:rPr>
+    </w:lvl>
+    <w:lvl w:ilvl="1">
+      <w:start w:val="1"/>
+      <w:numFmt w:val="bullet"/>
+      <w:lvlText w:val="o"/>
+      <w:lvlJc w:val="left"/>
+      <w:pPr>
+        <w:tabs>
+          <w:tab w:val="num" w:pos="1440"/>
+        </w:tabs>
+        <w:ind w:left="1440" w:hanging="360"/>
+      </w:pPr>
+      <w:rPr>
+        <w:rFonts w:ascii="Courier New" w:hAnsi="Courier New" w:cs="Courier New" w:hint="default"/>
+        <w:sz w:val="20"/>
+      </w:rPr>
+    </w:lvl>
+    <w:lvl w:ilvl="2">
+      <w:start w:val="1"/>
+      <w:numFmt w:val="bullet"/>
+      <w:lvlText w:val=""/>
+      <w:lvlJc w:val="left"/>
+      <w:pPr>
+        <w:tabs>
+          <w:tab w:val="num" w:pos="2160"/>
+        </w:tabs>
+        <w:ind w:left="2160" w:hanging="360"/>
+      </w:pPr>
+      <w:rPr>
+        <w:rFonts w:ascii="Wingdings" w:hAnsi="Wingdings" w:cs="Wingdings" w:hint="default"/>
+        <w:sz w:val="20"/>
+      </w:rPr>
+    </w:lvl>
+    <w:lvl w:ilvl="3">
+      <w:start w:val="1"/>
+      <w:numFmt w:val="bullet"/>
+      <w:lvlText w:val=""/>
+      <w:lvlJc w:val="left"/>
+      <w:pPr>
+        <w:tabs>
+          <w:tab w:val="num" w:pos="2880"/>
+        </w:tabs>
+        <w:ind w:left="2880" w:hanging="360"/>
+      </w:pPr>
+      <w:rPr>
+        <w:rFonts w:ascii="Wingdings" w:hAnsi="Wingdings" w:cs="Wingdings" w:hint="default"/>
+        <w:sz w:val="20"/>
+      </w:rPr>
+    </w:lvl>
+    <w:lvl w:ilvl="4">
+      <w:start w:val="1"/>
+      <w:numFmt w:val="bullet"/>
+      <w:lvlText w:val=""/>
+      <w:lvlJc w:val="left"/>
+      <w:pPr>
+        <w:tabs>
+          <w:tab w:val="num" w:pos="3600"/>
+        </w:tabs>
+        <w:ind w:left="3600" w:hanging="360"/>
+      </w:pPr>
+      <w:rPr>
+        <w:rFonts w:ascii="Wingdings" w:hAnsi="Wingdings" w:cs="Wingdings" w:hint="default"/>
+        <w:sz w:val="20"/>
+      </w:rPr>
+    </w:lvl>
+    <w:lvl w:ilvl="5">
+      <w:start w:val="1"/>
+      <w:numFmt w:val="bullet"/>
+      <w:lvlText w:val=""/>
+      <w:lvlJc w:val="left"/>
+      <w:pPr>
+        <w:tabs>
+          <w:tab w:val="num" w:pos="4320"/>
+        </w:tabs>
+        <w:ind w:left="4320" w:hanging="360"/>
+      </w:pPr>
+      <w:rPr>
+        <w:rFonts w:ascii="Wingdings" w:hAnsi="Wingdings" w:cs="Wingdings" w:hint="default"/>
+        <w:sz w:val="20"/>
+      </w:rPr>
+    </w:lvl>
+    <w:lvl w:ilvl="6">
+      <w:start w:val="1"/>
+      <w:numFmt w:val="bullet"/>
+      <w:lvlText w:val=""/>
+      <w:lvlJc w:val="left"/>
+      <w:pPr>
+        <w:tabs>
+          <w:tab w:val="num" w:pos="5040"/>
+        </w:tabs>
+        <w:ind w:left="5040" w:hanging="360"/>
+      </w:pPr>
+      <w:rPr>
+        <w:rFonts w:ascii="Wingdings" w:hAnsi="Wingdings" w:cs="Wingdings" w:hint="default"/>
+        <w:sz w:val="20"/>
+      </w:rPr>
+    </w:lvl>
+    <w:lvl w:ilvl="7">
+      <w:start w:val="1"/>
+      <w:numFmt w:val="bullet"/>
+      <w:lvlText w:val=""/>
+      <w:lvlJc w:val="left"/>
+      <w:pPr>
+        <w:tabs>
+          <w:tab w:val="num" w:pos="5760"/>
+        </w:tabs>
+        <w:ind w:left="5760" w:hanging="360"/>
+      </w:pPr>
+      <w:rPr>
+        <w:rFonts w:ascii="Wingdings" w:hAnsi="Wingdings" w:cs="Wingdings" w:hint="default"/>
+        <w:sz w:val="20"/>
+      </w:rPr>
+    </w:lvl>
+    <w:lvl w:ilvl="8">
+      <w:start w:val="1"/>
+      <w:numFmt w:val="bullet"/>
+      <w:lvlText w:val=""/>
+      <w:lvlJc w:val="left"/>
+      <w:pPr>
+        <w:tabs>
+          <w:tab w:val="num" w:pos="6480"/>
+        </w:tabs>
+        <w:ind w:left="6480" w:hanging="360"/>
+      </w:pPr>
+      <w:rPr>
+        <w:rFonts w:ascii="Wingdings" w:hAnsi="Wingdings" w:cs="Wingdings" w:hint="default"/>
+        <w:sz w:val="20"/>
+      </w:rPr>
+    </w:lvl>
+  </w:abstractNum>
+  <w:abstractNum w:abstractNumId="11" w15:restartNumberingAfterBreak="0">
+    <w:nsid w:val="59DC24EC"/>
+    <w:multiLevelType w:val="multilevel"/>
+    <w:tmpl w:val="60C49664"/>
+    <w:lvl w:ilvl="0">
+      <w:start w:val="1"/>
+      <w:numFmt w:val="bullet"/>
+      <w:lvlText w:val=""/>
+      <w:lvlJc w:val="left"/>
+      <w:pPr>
+        <w:tabs>
+          <w:tab w:val="num" w:pos="720"/>
+        </w:tabs>
+        <w:ind w:left="720" w:hanging="360"/>
+      </w:pPr>
+      <w:rPr>
+        <w:rFonts w:ascii="Symbol" w:hAnsi="Symbol" w:cs="Symbol" w:hint="default"/>
+        <w:sz w:val="20"/>
+      </w:rPr>
+    </w:lvl>
+    <w:lvl w:ilvl="1">
+      <w:start w:val="1"/>
+      <w:numFmt w:val="bullet"/>
+      <w:lvlText w:val="o"/>
+      <w:lvlJc w:val="left"/>
+      <w:pPr>
+        <w:tabs>
+          <w:tab w:val="num" w:pos="1440"/>
+        </w:tabs>
+        <w:ind w:left="1440" w:hanging="360"/>
+      </w:pPr>
+      <w:rPr>
+        <w:rFonts w:ascii="Courier New" w:hAnsi="Courier New" w:cs="Courier New" w:hint="default"/>
+        <w:sz w:val="20"/>
+      </w:rPr>
+    </w:lvl>
+    <w:lvl w:ilvl="2">
+      <w:start w:val="1"/>
+      <w:numFmt w:val="bullet"/>
+      <w:lvlText w:val=""/>
+      <w:lvlJc w:val="left"/>
+      <w:pPr>
+        <w:tabs>
+          <w:tab w:val="num" w:pos="2160"/>
+        </w:tabs>
+        <w:ind w:left="2160" w:hanging="360"/>
+      </w:pPr>
+      <w:rPr>
+        <w:rFonts w:ascii="Wingdings" w:hAnsi="Wingdings" w:cs="Wingdings" w:hint="default"/>
+        <w:sz w:val="20"/>
+      </w:rPr>
+    </w:lvl>
+    <w:lvl w:ilvl="3">
+      <w:start w:val="1"/>
+      <w:numFmt w:val="bullet"/>
+      <w:lvlText w:val=""/>
+      <w:lvlJc w:val="left"/>
+      <w:pPr>
+        <w:tabs>
+          <w:tab w:val="num" w:pos="2880"/>
+        </w:tabs>
+        <w:ind w:left="2880" w:hanging="360"/>
+      </w:pPr>
+      <w:rPr>
+        <w:rFonts w:ascii="Wingdings" w:hAnsi="Wingdings" w:cs="Wingdings" w:hint="default"/>
+        <w:sz w:val="20"/>
+      </w:rPr>
+    </w:lvl>
+    <w:lvl w:ilvl="4">
+      <w:start w:val="1"/>
+      <w:numFmt w:val="bullet"/>
+      <w:lvlText w:val=""/>
+      <w:lvlJc w:val="left"/>
+      <w:pPr>
+        <w:tabs>
+          <w:tab w:val="num" w:pos="3600"/>
+        </w:tabs>
+        <w:ind w:left="3600" w:hanging="360"/>
+      </w:pPr>
+      <w:rPr>
+        <w:rFonts w:ascii="Wingdings" w:hAnsi="Wingdings" w:cs="Wingdings" w:hint="default"/>
+        <w:sz w:val="20"/>
+      </w:rPr>
+    </w:lvl>
+    <w:lvl w:ilvl="5">
+      <w:start w:val="1"/>
+      <w:numFmt w:val="bullet"/>
+      <w:lvlText w:val=""/>
+      <w:lvlJc w:val="left"/>
+      <w:pPr>
+        <w:tabs>
+          <w:tab w:val="num" w:pos="4320"/>
+        </w:tabs>
+        <w:ind w:left="4320" w:hanging="360"/>
+      </w:pPr>
+      <w:rPr>
+        <w:rFonts w:ascii="Wingdings" w:hAnsi="Wingdings" w:cs="Wingdings" w:hint="default"/>
+        <w:sz w:val="20"/>
+      </w:rPr>
+    </w:lvl>
+    <w:lvl w:ilvl="6">
+      <w:start w:val="1"/>
+      <w:numFmt w:val="bullet"/>
+      <w:lvlText w:val=""/>
+      <w:lvlJc w:val="left"/>
+      <w:pPr>
+        <w:tabs>
+          <w:tab w:val="num" w:pos="5040"/>
+        </w:tabs>
+        <w:ind w:left="5040" w:hanging="360"/>
+      </w:pPr>
+      <w:rPr>
+        <w:rFonts w:ascii="Wingdings" w:hAnsi="Wingdings" w:cs="Wingdings" w:hint="default"/>
+        <w:sz w:val="20"/>
+      </w:rPr>
+    </w:lvl>
+    <w:lvl w:ilvl="7">
+      <w:start w:val="1"/>
+      <w:numFmt w:val="bullet"/>
+      <w:lvlText w:val=""/>
+      <w:lvlJc w:val="left"/>
+      <w:pPr>
+        <w:tabs>
+          <w:tab w:val="num" w:pos="5760"/>
+        </w:tabs>
+        <w:ind w:left="5760" w:hanging="360"/>
+      </w:pPr>
+      <w:rPr>
+        <w:rFonts w:ascii="Wingdings" w:hAnsi="Wingdings" w:cs="Wingdings" w:hint="default"/>
+        <w:sz w:val="20"/>
+      </w:rPr>
+    </w:lvl>
+    <w:lvl w:ilvl="8">
+      <w:start w:val="1"/>
+      <w:numFmt w:val="bullet"/>
+      <w:lvlText w:val=""/>
+      <w:lvlJc w:val="left"/>
+      <w:pPr>
+        <w:tabs>
+          <w:tab w:val="num" w:pos="6480"/>
+        </w:tabs>
+        <w:ind w:left="6480" w:hanging="360"/>
+      </w:pPr>
+      <w:rPr>
+        <w:rFonts w:ascii="Wingdings" w:hAnsi="Wingdings" w:cs="Wingdings" w:hint="default"/>
+        <w:sz w:val="20"/>
+      </w:rPr>
+    </w:lvl>
+  </w:abstractNum>
+  <w:abstractNum w:abstractNumId="12" w15:restartNumberingAfterBreak="0">
+    <w:nsid w:val="5A2F7382"/>
+    <w:multiLevelType w:val="multilevel"/>
+    <w:tmpl w:val="326E10EC"/>
+    <w:lvl w:ilvl="0">
+      <w:start w:val="1"/>
+      <w:numFmt w:val="bullet"/>
+      <w:lvlText w:val=""/>
+      <w:lvlJc w:val="left"/>
+      <w:pPr>
+        <w:tabs>
+          <w:tab w:val="num" w:pos="720"/>
+        </w:tabs>
+        <w:ind w:left="720" w:hanging="360"/>
+      </w:pPr>
+      <w:rPr>
+        <w:rFonts w:ascii="Symbol" w:hAnsi="Symbol" w:cs="Symbol" w:hint="default"/>
+        <w:sz w:val="20"/>
+      </w:rPr>
+    </w:lvl>
+    <w:lvl w:ilvl="1">
+      <w:start w:val="1"/>
+      <w:numFmt w:val="bullet"/>
+      <w:lvlText w:val="o"/>
+      <w:lvlJc w:val="left"/>
+      <w:pPr>
+        <w:tabs>
+          <w:tab w:val="num" w:pos="1440"/>
+        </w:tabs>
+        <w:ind w:left="1440" w:hanging="360"/>
+      </w:pPr>
+      <w:rPr>
+        <w:rFonts w:ascii="Courier New" w:hAnsi="Courier New" w:cs="Courier New" w:hint="default"/>
+        <w:sz w:val="20"/>
+      </w:rPr>
+    </w:lvl>
+    <w:lvl w:ilvl="2">
+      <w:start w:val="1"/>
+      <w:numFmt w:val="bullet"/>
+      <w:lvlText w:val=""/>
+      <w:lvlJc w:val="left"/>
+      <w:pPr>
+        <w:tabs>
+          <w:tab w:val="num" w:pos="2160"/>
+        </w:tabs>
+        <w:ind w:left="2160" w:hanging="360"/>
+      </w:pPr>
+      <w:rPr>
+        <w:rFonts w:ascii="Wingdings" w:hAnsi="Wingdings" w:cs="Wingdings" w:hint="default"/>
+        <w:sz w:val="20"/>
+      </w:rPr>
+    </w:lvl>
+    <w:lvl w:ilvl="3">
+      <w:start w:val="1"/>
+      <w:numFmt w:val="bullet"/>
+      <w:lvlText w:val=""/>
+      <w:lvlJc w:val="left"/>
+      <w:pPr>
+        <w:tabs>
+          <w:tab w:val="num" w:pos="2880"/>
+        </w:tabs>
+        <w:ind w:left="2880" w:hanging="360"/>
+      </w:pPr>
+      <w:rPr>
+        <w:rFonts w:ascii="Wingdings" w:hAnsi="Wingdings" w:cs="Wingdings" w:hint="default"/>
+        <w:sz w:val="20"/>
+      </w:rPr>
+    </w:lvl>
+    <w:lvl w:ilvl="4">
+      <w:start w:val="1"/>
+      <w:numFmt w:val="bullet"/>
+      <w:lvlText w:val=""/>
+      <w:lvlJc w:val="left"/>
+      <w:pPr>
+        <w:tabs>
+          <w:tab w:val="num" w:pos="3600"/>
+        </w:tabs>
+        <w:ind w:left="3600" w:hanging="360"/>
+      </w:pPr>
+      <w:rPr>
+        <w:rFonts w:ascii="Wingdings" w:hAnsi="Wingdings" w:cs="Wingdings" w:hint="default"/>
+        <w:sz w:val="20"/>
+      </w:rPr>
+    </w:lvl>
+    <w:lvl w:ilvl="5">
+      <w:start w:val="1"/>
+      <w:numFmt w:val="bullet"/>
+      <w:lvlText w:val=""/>
+      <w:lvlJc w:val="left"/>
+      <w:pPr>
+        <w:tabs>
+          <w:tab w:val="num" w:pos="4320"/>
+        </w:tabs>
+        <w:ind w:left="4320" w:hanging="360"/>
+      </w:pPr>
+      <w:rPr>
+        <w:rFonts w:ascii="Wingdings" w:hAnsi="Wingdings" w:cs="Wingdings" w:hint="default"/>
+        <w:sz w:val="20"/>
+      </w:rPr>
+    </w:lvl>
+    <w:lvl w:ilvl="6">
+      <w:start w:val="1"/>
+      <w:numFmt w:val="bullet"/>
+      <w:lvlText w:val=""/>
+      <w:lvlJc w:val="left"/>
+      <w:pPr>
+        <w:tabs>
+          <w:tab w:val="num" w:pos="5040"/>
+        </w:tabs>
+        <w:ind w:left="5040" w:hanging="360"/>
+      </w:pPr>
+      <w:rPr>
+        <w:rFonts w:ascii="Wingdings" w:hAnsi="Wingdings" w:cs="Wingdings" w:hint="default"/>
+        <w:sz w:val="20"/>
+      </w:rPr>
+    </w:lvl>
+    <w:lvl w:ilvl="7">
+      <w:start w:val="1"/>
+      <w:numFmt w:val="bullet"/>
+      <w:lvlText w:val=""/>
+      <w:lvlJc w:val="left"/>
+      <w:pPr>
+        <w:tabs>
+          <w:tab w:val="num" w:pos="5760"/>
+        </w:tabs>
+        <w:ind w:left="5760" w:hanging="360"/>
+      </w:pPr>
+      <w:rPr>
+        <w:rFonts w:ascii="Wingdings" w:hAnsi="Wingdings" w:cs="Wingdings" w:hint="default"/>
+        <w:sz w:val="20"/>
+      </w:rPr>
+    </w:lvl>
+    <w:lvl w:ilvl="8">
+      <w:start w:val="1"/>
+      <w:numFmt w:val="bullet"/>
+      <w:lvlText w:val=""/>
+      <w:lvlJc w:val="left"/>
+      <w:pPr>
+        <w:tabs>
+          <w:tab w:val="num" w:pos="6480"/>
+        </w:tabs>
+        <w:ind w:left="6480" w:hanging="360"/>
+      </w:pPr>
+      <w:rPr>
+        <w:rFonts w:ascii="Wingdings" w:hAnsi="Wingdings" w:cs="Wingdings" w:hint="default"/>
+        <w:sz w:val="20"/>
+      </w:rPr>
+    </w:lvl>
+  </w:abstractNum>
+  <w:abstractNum w:abstractNumId="13" w15:restartNumberingAfterBreak="0">
+    <w:nsid w:val="60EB714F"/>
+    <w:multiLevelType w:val="multilevel"/>
+    <w:tmpl w:val="7EFE6E48"/>
+    <w:lvl w:ilvl="0">
+      <w:start w:val="1"/>
+      <w:numFmt w:val="bullet"/>
+      <w:lvlText w:val=""/>
+      <w:lvlJc w:val="left"/>
+      <w:pPr>
+        <w:tabs>
+          <w:tab w:val="num" w:pos="720"/>
+        </w:tabs>
+        <w:ind w:left="720" w:hanging="360"/>
+      </w:pPr>
+      <w:rPr>
+        <w:rFonts w:ascii="Symbol" w:hAnsi="Symbol" w:cs="Symbol" w:hint="default"/>
+        <w:sz w:val="20"/>
+      </w:rPr>
+    </w:lvl>
+    <w:lvl w:ilvl="1">
+      <w:start w:val="1"/>
+      <w:numFmt w:val="bullet"/>
+      <w:lvlText w:val="o"/>
+      <w:lvlJc w:val="left"/>
+      <w:pPr>
+        <w:tabs>
+          <w:tab w:val="num" w:pos="1440"/>
+        </w:tabs>
+        <w:ind w:left="1440" w:hanging="360"/>
+      </w:pPr>
+      <w:rPr>
+        <w:rFonts w:ascii="Courier New" w:hAnsi="Courier New" w:cs="Courier New" w:hint="default"/>
+        <w:sz w:val="20"/>
+      </w:rPr>
+    </w:lvl>
+    <w:lvl w:ilvl="2">
+      <w:start w:val="1"/>
+      <w:numFmt w:val="bullet"/>
+      <w:lvlText w:val=""/>
+      <w:lvlJc w:val="left"/>
+      <w:pPr>
+        <w:tabs>
+          <w:tab w:val="num" w:pos="2160"/>
+        </w:tabs>
+        <w:ind w:left="2160" w:hanging="360"/>
+      </w:pPr>
+      <w:rPr>
+        <w:rFonts w:ascii="Wingdings" w:hAnsi="Wingdings" w:cs="Wingdings" w:hint="default"/>
+        <w:sz w:val="20"/>
+      </w:rPr>
+    </w:lvl>
+    <w:lvl w:ilvl="3">
+      <w:start w:val="1"/>
+      <w:numFmt w:val="bullet"/>
+      <w:lvlText w:val=""/>
+      <w:lvlJc w:val="left"/>
+      <w:pPr>
+        <w:tabs>
+          <w:tab w:val="num" w:pos="2880"/>
+        </w:tabs>
+        <w:ind w:left="2880" w:hanging="360"/>
+      </w:pPr>
+      <w:rPr>
+        <w:rFonts w:ascii="Wingdings" w:hAnsi="Wingdings" w:cs="Wingdings" w:hint="default"/>
+        <w:sz w:val="20"/>
+      </w:rPr>
+    </w:lvl>
+    <w:lvl w:ilvl="4">
+      <w:start w:val="1"/>
+      <w:numFmt w:val="bullet"/>
+      <w:lvlText w:val=""/>
+      <w:lvlJc w:val="left"/>
+      <w:pPr>
+        <w:tabs>
+          <w:tab w:val="num" w:pos="3600"/>
+        </w:tabs>
+        <w:ind w:left="3600" w:hanging="360"/>
+      </w:pPr>
+      <w:rPr>
+        <w:rFonts w:ascii="Wingdings" w:hAnsi="Wingdings" w:cs="Wingdings" w:hint="default"/>
+        <w:sz w:val="20"/>
+      </w:rPr>
+    </w:lvl>
+    <w:lvl w:ilvl="5">
+      <w:start w:val="1"/>
+      <w:numFmt w:val="bullet"/>
+      <w:lvlText w:val=""/>
+      <w:lvlJc w:val="left"/>
+      <w:pPr>
+        <w:tabs>
+          <w:tab w:val="num" w:pos="4320"/>
+        </w:tabs>
+        <w:ind w:left="4320" w:hanging="360"/>
+      </w:pPr>
+      <w:rPr>
+        <w:rFonts w:ascii="Wingdings" w:hAnsi="Wingdings" w:cs="Wingdings" w:hint="default"/>
+        <w:sz w:val="20"/>
+      </w:rPr>
+    </w:lvl>
+    <w:lvl w:ilvl="6">
+      <w:start w:val="1"/>
+      <w:numFmt w:val="bullet"/>
+      <w:lvlText w:val=""/>
+      <w:lvlJc w:val="left"/>
+      <w:pPr>
+        <w:tabs>
+          <w:tab w:val="num" w:pos="5040"/>
+        </w:tabs>
+        <w:ind w:left="5040" w:hanging="360"/>
+      </w:pPr>
+      <w:rPr>
+        <w:rFonts w:ascii="Wingdings" w:hAnsi="Wingdings" w:cs="Wingdings" w:hint="default"/>
+        <w:sz w:val="20"/>
+      </w:rPr>
+    </w:lvl>
+    <w:lvl w:ilvl="7">
+      <w:start w:val="1"/>
+      <w:numFmt w:val="bullet"/>
+      <w:lvlText w:val=""/>
+      <w:lvlJc w:val="left"/>
+      <w:pPr>
+        <w:tabs>
+          <w:tab w:val="num" w:pos="5760"/>
+        </w:tabs>
+        <w:ind w:left="5760" w:hanging="360"/>
+      </w:pPr>
+      <w:rPr>
+        <w:rFonts w:ascii="Wingdings" w:hAnsi="Wingdings" w:cs="Wingdings" w:hint="default"/>
+        <w:sz w:val="20"/>
+      </w:rPr>
+    </w:lvl>
+    <w:lvl w:ilvl="8">
+      <w:start w:val="1"/>
+      <w:numFmt w:val="bullet"/>
+      <w:lvlText w:val=""/>
+      <w:lvlJc w:val="left"/>
+      <w:pPr>
+        <w:tabs>
+          <w:tab w:val="num" w:pos="6480"/>
+        </w:tabs>
+        <w:ind w:left="6480" w:hanging="360"/>
+      </w:pPr>
+      <w:rPr>
+        <w:rFonts w:ascii="Wingdings" w:hAnsi="Wingdings" w:cs="Wingdings" w:hint="default"/>
+        <w:sz w:val="20"/>
+      </w:rPr>
+    </w:lvl>
+  </w:abstractNum>
+  <w:abstractNum w:abstractNumId="14" w15:restartNumberingAfterBreak="0">
+    <w:nsid w:val="76277742"/>
+    <w:multiLevelType w:val="multilevel"/>
+    <w:tmpl w:val="DE3648B8"/>
+    <w:lvl w:ilvl="0">
+      <w:start w:val="1"/>
+      <w:numFmt w:val="bullet"/>
+      <w:lvlText w:val=""/>
+      <w:lvlJc w:val="left"/>
+      <w:pPr>
+        <w:tabs>
+          <w:tab w:val="num" w:pos="720"/>
+        </w:tabs>
+        <w:ind w:left="720" w:hanging="360"/>
+      </w:pPr>
+      <w:rPr>
+        <w:rFonts w:ascii="Symbol" w:hAnsi="Symbol" w:cs="Symbol" w:hint="default"/>
+        <w:sz w:val="20"/>
+      </w:rPr>
+    </w:lvl>
+    <w:lvl w:ilvl="1">
+      <w:start w:val="1"/>
+      <w:numFmt w:val="bullet"/>
+      <w:lvlText w:val="o"/>
+      <w:lvlJc w:val="left"/>
+      <w:pPr>
+        <w:tabs>
+          <w:tab w:val="num" w:pos="1440"/>
+        </w:tabs>
+        <w:ind w:left="1440" w:hanging="360"/>
+      </w:pPr>
+      <w:rPr>
+        <w:rFonts w:ascii="Courier New" w:hAnsi="Courier New" w:cs="Courier New" w:hint="default"/>
+        <w:sz w:val="20"/>
+      </w:rPr>
+    </w:lvl>
+    <w:lvl w:ilvl="2">
+      <w:start w:val="1"/>
+      <w:numFmt w:val="bullet"/>
+      <w:lvlText w:val=""/>
+      <w:lvlJc w:val="left"/>
+      <w:pPr>
+        <w:tabs>
+          <w:tab w:val="num" w:pos="2160"/>
+        </w:tabs>
+        <w:ind w:left="2160" w:hanging="360"/>
+      </w:pPr>
+      <w:rPr>
+        <w:rFonts w:ascii="Wingdings" w:hAnsi="Wingdings" w:cs="Wingdings" w:hint="default"/>
+        <w:sz w:val="20"/>
+      </w:rPr>
+    </w:lvl>
+    <w:lvl w:ilvl="3">
+      <w:start w:val="1"/>
+      <w:numFmt w:val="bullet"/>
+      <w:lvlText w:val=""/>
+      <w:lvlJc w:val="left"/>
+      <w:pPr>
+        <w:tabs>
+          <w:tab w:val="num" w:pos="2880"/>
+        </w:tabs>
+        <w:ind w:left="2880" w:hanging="360"/>
+      </w:pPr>
+      <w:rPr>
+        <w:rFonts w:ascii="Wingdings" w:hAnsi="Wingdings" w:cs="Wingdings" w:hint="default"/>
+        <w:sz w:val="20"/>
+      </w:rPr>
+    </w:lvl>
+    <w:lvl w:ilvl="4">
+      <w:start w:val="1"/>
+      <w:numFmt w:val="bullet"/>
+      <w:lvlText w:val=""/>
+      <w:lvlJc w:val="left"/>
+      <w:pPr>
+        <w:tabs>
+          <w:tab w:val="num" w:pos="3600"/>
+        </w:tabs>
+        <w:ind w:left="3600" w:hanging="360"/>
+      </w:pPr>
+      <w:rPr>
+        <w:rFonts w:ascii="Wingdings" w:hAnsi="Wingdings" w:cs="Wingdings" w:hint="default"/>
+        <w:sz w:val="20"/>
+      </w:rPr>
+    </w:lvl>
+    <w:lvl w:ilvl="5">
+      <w:start w:val="1"/>
+      <w:numFmt w:val="bullet"/>
+      <w:lvlText w:val=""/>
+      <w:lvlJc w:val="left"/>
+      <w:pPr>
+        <w:tabs>
+          <w:tab w:val="num" w:pos="4320"/>
+        </w:tabs>
+        <w:ind w:left="4320" w:hanging="360"/>
+      </w:pPr>
+      <w:rPr>
+        <w:rFonts w:ascii="Wingdings" w:hAnsi="Wingdings" w:cs="Wingdings" w:hint="default"/>
+        <w:sz w:val="20"/>
+      </w:rPr>
+    </w:lvl>
+    <w:lvl w:ilvl="6">
+      <w:start w:val="1"/>
+      <w:numFmt w:val="bullet"/>
+      <w:lvlText w:val=""/>
+      <w:lvlJc w:val="left"/>
+      <w:pPr>
+        <w:tabs>
+          <w:tab w:val="num" w:pos="5040"/>
+        </w:tabs>
+        <w:ind w:left="5040" w:hanging="360"/>
+      </w:pPr>
+      <w:rPr>
+        <w:rFonts w:ascii="Wingdings" w:hAnsi="Wingdings" w:cs="Wingdings" w:hint="default"/>
+        <w:sz w:val="20"/>
+      </w:rPr>
+    </w:lvl>
+    <w:lvl w:ilvl="7">
+      <w:start w:val="1"/>
+      <w:numFmt w:val="bullet"/>
+      <w:lvlText w:val=""/>
+      <w:lvlJc w:val="left"/>
+      <w:pPr>
+        <w:tabs>
+          <w:tab w:val="num" w:pos="5760"/>
+        </w:tabs>
+        <w:ind w:left="5760" w:hanging="360"/>
+      </w:pPr>
+      <w:rPr>
+        <w:rFonts w:ascii="Wingdings" w:hAnsi="Wingdings" w:cs="Wingdings" w:hint="default"/>
+        <w:sz w:val="20"/>
+      </w:rPr>
+    </w:lvl>
+    <w:lvl w:ilvl="8">
+      <w:start w:val="1"/>
+      <w:numFmt w:val="bullet"/>
+      <w:lvlText w:val=""/>
+      <w:lvlJc w:val="left"/>
+      <w:pPr>
+        <w:tabs>
+          <w:tab w:val="num" w:pos="6480"/>
+        </w:tabs>
+        <w:ind w:left="6480" w:hanging="360"/>
+      </w:pPr>
+      <w:rPr>
+        <w:rFonts w:ascii="Wingdings" w:hAnsi="Wingdings" w:cs="Wingdings" w:hint="default"/>
+        <w:sz w:val="20"/>
+      </w:rPr>
+    </w:lvl>
+  </w:abstractNum>
+  <w:num w:numId="1" w16cid:durableId="813136724">
+    <w:abstractNumId w:val="4"/>
+  </w:num>
+  <w:num w:numId="2" w16cid:durableId="1721783089">
+    <w:abstractNumId w:val="11"/>
+  </w:num>
+  <w:num w:numId="3" w16cid:durableId="631179497">
+    <w:abstractNumId w:val="12"/>
+  </w:num>
+  <w:num w:numId="4" w16cid:durableId="1719547405">
+    <w:abstractNumId w:val="5"/>
+  </w:num>
+  <w:num w:numId="5" w16cid:durableId="631178536">
     <w:abstractNumId w:val="1"/>
   </w:num>
-  <w:num w:numId="2">
+  <w:num w:numId="6" w16cid:durableId="873889288">
+    <w:abstractNumId w:val="7"/>
+  </w:num>
+  <w:num w:numId="7" w16cid:durableId="698435154">
     <w:abstractNumId w:val="2"/>
   </w:num>
-  <w:num w:numId="3">
+  <w:num w:numId="8" w16cid:durableId="748430853">
+    <w:abstractNumId w:val="14"/>
+  </w:num>
+  <w:num w:numId="9" w16cid:durableId="1992784112">
+    <w:abstractNumId w:val="8"/>
+  </w:num>
+  <w:num w:numId="10" w16cid:durableId="1283421495">
+    <w:abstractNumId w:val="6"/>
+  </w:num>
+  <w:num w:numId="11" w16cid:durableId="733502390">
+    <w:abstractNumId w:val="10"/>
+  </w:num>
+  <w:num w:numId="12" w16cid:durableId="127170228">
+    <w:abstractNumId w:val="13"/>
+  </w:num>
+  <w:num w:numId="13" w16cid:durableId="1192496012">
+    <w:abstractNumId w:val="0"/>
+  </w:num>
+  <w:num w:numId="14" w16cid:durableId="1150630317">
     <w:abstractNumId w:val="3"/>
   </w:num>
-  <w:num w:numId="4">
-    <w:abstractNumId w:val="4"/>
-  </w:num>
-  <w:num w:numId="5">
-    <w:abstractNumId w:val="5"/>
-  </w:num>
-  <w:num w:numId="6">
-    <w:abstractNumId w:val="6"/>
-  </w:num>
-  <w:num w:numId="7">
-    <w:abstractNumId w:val="7"/>
-  </w:num>
-  <w:num w:numId="8">
-    <w:abstractNumId w:val="8"/>
-  </w:num>
-  <w:num w:numId="9">
+  <w:num w:numId="15" w16cid:durableId="401485383">
     <w:abstractNumId w:val="9"/>
-  </w:num>
-  <w:num w:numId="10">
-    <w:abstractNumId w:val="10"/>
-  </w:num>
-  <w:num w:numId="11">
-    <w:abstractNumId w:val="11"/>
-  </w:num>
-  <w:num w:numId="12">
-    <w:abstractNumId w:val="12"/>
-  </w:num>
-  <w:num w:numId="13">
-    <w:abstractNumId w:val="13"/>
-  </w:num>
-  <w:num w:numId="14">
-    <w:abstractNumId w:val="14"/>
-  </w:num>
-  <w:num w:numId="15">
-    <w:abstractNumId w:val="15"/>
   </w:num>
 </w:numbering>
 </file>
 
 <file path=word/styles.xml><?xml version="1.0" encoding="utf-8"?>
-<w:styles xmlns:w="http://schemas.openxmlformats.org/wordprocessingml/2006/main" xmlns:w14="http://schemas.microsoft.com/office/word/2010/wordml" xmlns:mc="http://schemas.openxmlformats.org/markup-compatibility/2006" mc:Ignorable="w14">
+<w:styles xmlns:mc="http://schemas.openxmlformats.org/markup-compatibility/2006" xmlns:r="http://schemas.openxmlformats.org/officeDocument/2006/relationships" xmlns:w="http://schemas.openxmlformats.org/wordprocessingml/2006/main" xmlns:w14="http://schemas.microsoft.com/office/word/2010/wordml" xmlns:w15="http://schemas.microsoft.com/office/word/2012/wordml" xmlns:w16cex="http://schemas.microsoft.com/office/word/2018/wordml/cex" xmlns:w16cid="http://schemas.microsoft.com/office/word/2016/wordml/cid" xmlns:w16="http://schemas.microsoft.com/office/word/2018/wordml" xmlns:w16du="http://schemas.microsoft.com/office/word/2023/wordml/word16du" xmlns:w16sdtdh="http://schemas.microsoft.com/office/word/2020/wordml/sdtdatahash" xmlns:w16sdtfl="http://schemas.microsoft.com/office/word/2024/wordml/sdtformatlock" xmlns:w16se="http://schemas.microsoft.com/office/word/2015/wordml/symex" mc:Ignorable="w14 w15 w16se w16cid w16 w16cex w16sdtdh w16sdtfl w16du">
   <w:docDefaults>
     <w:rPrDefault>
       <w:rPr>
-        <w:rFonts w:ascii="Aptos" w:hAnsi="Aptos" w:eastAsia="Aptos" w:cs="" w:asciiTheme="minorHAnsi" w:cstheme="minorBidi" w:eastAsiaTheme="minorHAnsi" w:hAnsiTheme="minorHAnsi"/>
+        <w:rFonts w:asciiTheme="minorHAnsi" w:eastAsiaTheme="minorHAnsi" w:hAnsiTheme="minorHAnsi" w:cstheme="minorBidi"/>
         <w:kern w:val="2"/>
         <w:sz w:val="22"/>
         <w:szCs w:val="22"/>
@@ -3487,21 +3166,21 @@
     </w:rPrDefault>
     <w:pPrDefault>
       <w:pPr>
-        <w:suppressAutoHyphens w:val="true"/>
+        <w:suppressAutoHyphens/>
       </w:pPr>
     </w:pPrDefault>
   </w:docDefaults>
   <w:latentStyles w:defLockedState="0" w:defUIPriority="99" w:defSemiHidden="0" w:defUnhideWhenUsed="0" w:defQFormat="0" w:count="376">
     <w:lsdException w:name="Normal" w:uiPriority="0" w:qFormat="1"/>
     <w:lsdException w:name="heading 1" w:uiPriority="9" w:qFormat="1"/>
-    <w:lsdException w:name="heading 2" w:uiPriority="9" w:semiHidden="1" w:unhideWhenUsed="1" w:qFormat="1"/>
-    <w:lsdException w:name="heading 3" w:uiPriority="9" w:semiHidden="1" w:unhideWhenUsed="1" w:qFormat="1"/>
-    <w:lsdException w:name="heading 4" w:uiPriority="9" w:semiHidden="1" w:unhideWhenUsed="1" w:qFormat="1"/>
-    <w:lsdException w:name="heading 5" w:uiPriority="9" w:semiHidden="1" w:unhideWhenUsed="1" w:qFormat="1"/>
-    <w:lsdException w:name="heading 6" w:uiPriority="9" w:semiHidden="1" w:unhideWhenUsed="1" w:qFormat="1"/>
-    <w:lsdException w:name="heading 7" w:uiPriority="9" w:semiHidden="1" w:unhideWhenUsed="1" w:qFormat="1"/>
-    <w:lsdException w:name="heading 8" w:uiPriority="9" w:semiHidden="1" w:unhideWhenUsed="1" w:qFormat="1"/>
-    <w:lsdException w:name="heading 9" w:uiPriority="9" w:semiHidden="1" w:unhideWhenUsed="1" w:qFormat="1"/>
+    <w:lsdException w:name="heading 2" w:semiHidden="1" w:uiPriority="9" w:unhideWhenUsed="1" w:qFormat="1"/>
+    <w:lsdException w:name="heading 3" w:semiHidden="1" w:uiPriority="9" w:unhideWhenUsed="1" w:qFormat="1"/>
+    <w:lsdException w:name="heading 4" w:semiHidden="1" w:uiPriority="9" w:unhideWhenUsed="1" w:qFormat="1"/>
+    <w:lsdException w:name="heading 5" w:semiHidden="1" w:uiPriority="9" w:unhideWhenUsed="1" w:qFormat="1"/>
+    <w:lsdException w:name="heading 6" w:semiHidden="1" w:uiPriority="9" w:unhideWhenUsed="1" w:qFormat="1"/>
+    <w:lsdException w:name="heading 7" w:semiHidden="1" w:uiPriority="9" w:unhideWhenUsed="1" w:qFormat="1"/>
+    <w:lsdException w:name="heading 8" w:semiHidden="1" w:uiPriority="9" w:unhideWhenUsed="1" w:qFormat="1"/>
+    <w:lsdException w:name="heading 9" w:semiHidden="1" w:uiPriority="9" w:unhideWhenUsed="1" w:qFormat="1"/>
     <w:lsdException w:name="index 1" w:semiHidden="1" w:unhideWhenUsed="1"/>
     <w:lsdException w:name="index 2" w:semiHidden="1" w:unhideWhenUsed="1"/>
     <w:lsdException w:name="index 3" w:semiHidden="1" w:unhideWhenUsed="1"/>
@@ -3511,22 +3190,22 @@
     <w:lsdException w:name="index 7" w:semiHidden="1" w:unhideWhenUsed="1"/>
     <w:lsdException w:name="index 8" w:semiHidden="1" w:unhideWhenUsed="1"/>
     <w:lsdException w:name="index 9" w:semiHidden="1" w:unhideWhenUsed="1"/>
-    <w:lsdException w:name="toc 1" w:uiPriority="39" w:semiHidden="1" w:unhideWhenUsed="1"/>
-    <w:lsdException w:name="toc 2" w:uiPriority="39" w:semiHidden="1" w:unhideWhenUsed="1"/>
-    <w:lsdException w:name="toc 3" w:uiPriority="39" w:semiHidden="1" w:unhideWhenUsed="1"/>
-    <w:lsdException w:name="toc 4" w:uiPriority="39" w:semiHidden="1" w:unhideWhenUsed="1"/>
-    <w:lsdException w:name="toc 5" w:uiPriority="39" w:semiHidden="1" w:unhideWhenUsed="1"/>
-    <w:lsdException w:name="toc 6" w:uiPriority="39" w:semiHidden="1" w:unhideWhenUsed="1"/>
-    <w:lsdException w:name="toc 7" w:uiPriority="39" w:semiHidden="1" w:unhideWhenUsed="1"/>
-    <w:lsdException w:name="toc 8" w:uiPriority="39" w:semiHidden="1" w:unhideWhenUsed="1"/>
-    <w:lsdException w:name="toc 9" w:uiPriority="39" w:semiHidden="1" w:unhideWhenUsed="1"/>
+    <w:lsdException w:name="toc 1" w:semiHidden="1" w:uiPriority="39" w:unhideWhenUsed="1"/>
+    <w:lsdException w:name="toc 2" w:semiHidden="1" w:uiPriority="39" w:unhideWhenUsed="1"/>
+    <w:lsdException w:name="toc 3" w:semiHidden="1" w:uiPriority="39" w:unhideWhenUsed="1"/>
+    <w:lsdException w:name="toc 4" w:semiHidden="1" w:uiPriority="39" w:unhideWhenUsed="1"/>
+    <w:lsdException w:name="toc 5" w:semiHidden="1" w:uiPriority="39" w:unhideWhenUsed="1"/>
+    <w:lsdException w:name="toc 6" w:semiHidden="1" w:uiPriority="39" w:unhideWhenUsed="1"/>
+    <w:lsdException w:name="toc 7" w:semiHidden="1" w:uiPriority="39" w:unhideWhenUsed="1"/>
+    <w:lsdException w:name="toc 8" w:semiHidden="1" w:uiPriority="39" w:unhideWhenUsed="1"/>
+    <w:lsdException w:name="toc 9" w:semiHidden="1" w:uiPriority="39" w:unhideWhenUsed="1"/>
     <w:lsdException w:name="Normal Indent" w:semiHidden="1" w:unhideWhenUsed="1"/>
     <w:lsdException w:name="footnote text" w:semiHidden="1" w:unhideWhenUsed="1"/>
     <w:lsdException w:name="annotation text" w:semiHidden="1" w:unhideWhenUsed="1"/>
     <w:lsdException w:name="header" w:semiHidden="1" w:unhideWhenUsed="1"/>
     <w:lsdException w:name="footer" w:semiHidden="1" w:unhideWhenUsed="1"/>
     <w:lsdException w:name="index heading" w:semiHidden="1" w:unhideWhenUsed="1"/>
-    <w:lsdException w:name="caption" w:uiPriority="35" w:semiHidden="1" w:unhideWhenUsed="1" w:qFormat="1"/>
+    <w:lsdException w:name="caption" w:semiHidden="1" w:uiPriority="35" w:unhideWhenUsed="1" w:qFormat="1"/>
     <w:lsdException w:name="table of figures" w:semiHidden="1" w:unhideWhenUsed="1"/>
     <w:lsdException w:name="envelope address" w:semiHidden="1" w:unhideWhenUsed="1"/>
     <w:lsdException w:name="envelope return" w:semiHidden="1" w:unhideWhenUsed="1"/>
@@ -3557,7 +3236,7 @@
     <w:lsdException w:name="Title" w:uiPriority="10" w:qFormat="1"/>
     <w:lsdException w:name="Closing" w:semiHidden="1" w:unhideWhenUsed="1"/>
     <w:lsdException w:name="Signature" w:semiHidden="1" w:unhideWhenUsed="1"/>
-    <w:lsdException w:name="Default Paragraph Font" w:uiPriority="1" w:semiHidden="1" w:unhideWhenUsed="1"/>
+    <w:lsdException w:name="Default Paragraph Font" w:semiHidden="1" w:uiPriority="1" w:unhideWhenUsed="1"/>
     <w:lsdException w:name="Body Text" w:semiHidden="1" w:unhideWhenUsed="1"/>
     <w:lsdException w:name="Body Text Indent" w:semiHidden="1" w:unhideWhenUsed="1"/>
     <w:lsdException w:name="List Continue" w:semiHidden="1" w:unhideWhenUsed="1"/>
@@ -3757,8 +3436,8 @@
     <w:lsdException w:name="Subtle Reference" w:uiPriority="31" w:qFormat="1"/>
     <w:lsdException w:name="Intense Reference" w:uiPriority="32" w:qFormat="1"/>
     <w:lsdException w:name="Book Title" w:uiPriority="33" w:qFormat="1"/>
-    <w:lsdException w:name="Bibliography" w:uiPriority="37" w:semiHidden="1" w:unhideWhenUsed="1"/>
-    <w:lsdException w:name="TOC Heading" w:uiPriority="39" w:semiHidden="1" w:unhideWhenUsed="1" w:qFormat="1"/>
+    <w:lsdException w:name="Bibliography" w:semiHidden="1" w:uiPriority="37" w:unhideWhenUsed="1"/>
+    <w:lsdException w:name="TOC Heading" w:semiHidden="1" w:uiPriority="39" w:unhideWhenUsed="1" w:qFormat="1"/>
     <w:lsdException w:name="Plain Table 1" w:uiPriority="41"/>
     <w:lsdException w:name="Plain Table 2" w:uiPriority="42"/>
     <w:lsdException w:name="Plain Table 3" w:uiPriority="43"/>
@@ -3869,24 +3548,12 @@
     <w:lsdException w:name="Unresolved Mention" w:semiHidden="1" w:unhideWhenUsed="1"/>
     <w:lsdException w:name="Smart Link" w:semiHidden="1" w:unhideWhenUsed="1"/>
   </w:latentStyles>
-  <w:style w:type="paragraph" w:styleId="Normal" w:default="1">
+  <w:style w:type="paragraph" w:default="1" w:styleId="Normal">
     <w:name w:val="Normal"/>
     <w:qFormat/>
     <w:pPr>
-      <w:widowControl/>
-      <w:bidi w:val="0"/>
-      <w:spacing w:lineRule="auto" w:line="259" w:before="0" w:after="160"/>
-      <w:jc w:val="left"/>
+      <w:spacing w:after="160" w:line="259" w:lineRule="auto"/>
     </w:pPr>
-    <w:rPr>
-      <w:rFonts w:ascii="Aptos" w:hAnsi="Aptos" w:eastAsia="Aptos" w:cs="" w:asciiTheme="minorHAnsi" w:cstheme="minorBidi" w:eastAsiaTheme="minorHAnsi" w:hAnsiTheme="minorHAnsi"/>
-      <w:color w:val="auto"/>
-      <w:kern w:val="2"/>
-      <w:sz w:val="22"/>
-      <w:szCs w:val="22"/>
-      <w:lang w:val="en-GB" w:eastAsia="en-US" w:bidi="ar-SA"/>
-      <w14:ligatures w14:val="standardContextual"/>
-    </w:rPr>
   </w:style>
   <w:style w:type="paragraph" w:styleId="Heading1">
     <w:name w:val="heading 1"/>
@@ -3897,14 +3564,14 @@
     <w:qFormat/>
     <w:rsid w:val="00731445"/>
     <w:pPr>
-      <w:keepNext w:val="true"/>
+      <w:keepNext/>
       <w:keepLines/>
       <w:spacing w:before="360" w:after="80"/>
       <w:outlineLvl w:val="0"/>
     </w:pPr>
     <w:rPr>
-      <w:rFonts w:ascii="Aptos Display" w:hAnsi="Aptos Display" w:eastAsia="" w:cs="" w:asciiTheme="majorHAnsi" w:cstheme="majorBidi" w:eastAsiaTheme="majorEastAsia" w:hAnsiTheme="majorHAnsi"/>
-      <w:color w:themeColor="accent1" w:themeShade="bf" w:val="0F4761"/>
+      <w:rFonts w:asciiTheme="majorHAnsi" w:eastAsiaTheme="majorEastAsia" w:hAnsiTheme="majorHAnsi" w:cstheme="majorBidi"/>
+      <w:color w:val="0F4761" w:themeColor="accent1" w:themeShade="BF"/>
       <w:sz w:val="40"/>
       <w:szCs w:val="40"/>
     </w:rPr>
@@ -3919,14 +3586,14 @@
     <w:qFormat/>
     <w:rsid w:val="00731445"/>
     <w:pPr>
-      <w:keepNext w:val="true"/>
+      <w:keepNext/>
       <w:keepLines/>
       <w:spacing w:before="160" w:after="80"/>
       <w:outlineLvl w:val="1"/>
     </w:pPr>
     <w:rPr>
-      <w:rFonts w:ascii="Aptos Display" w:hAnsi="Aptos Display" w:eastAsia="" w:cs="" w:asciiTheme="majorHAnsi" w:cstheme="majorBidi" w:eastAsiaTheme="majorEastAsia" w:hAnsiTheme="majorHAnsi"/>
-      <w:color w:themeColor="accent1" w:themeShade="bf" w:val="0F4761"/>
+      <w:rFonts w:asciiTheme="majorHAnsi" w:eastAsiaTheme="majorEastAsia" w:hAnsiTheme="majorHAnsi" w:cstheme="majorBidi"/>
+      <w:color w:val="0F4761" w:themeColor="accent1" w:themeShade="BF"/>
       <w:sz w:val="32"/>
       <w:szCs w:val="32"/>
     </w:rPr>
@@ -3941,14 +3608,14 @@
     <w:qFormat/>
     <w:rsid w:val="00731445"/>
     <w:pPr>
-      <w:keepNext w:val="true"/>
+      <w:keepNext/>
       <w:keepLines/>
       <w:spacing w:before="160" w:after="80"/>
       <w:outlineLvl w:val="2"/>
     </w:pPr>
     <w:rPr>
-      <w:rFonts w:eastAsia="" w:cs="" w:cstheme="majorBidi" w:eastAsiaTheme="majorEastAsia"/>
-      <w:color w:themeColor="accent1" w:themeShade="bf" w:val="0F4761"/>
+      <w:rFonts w:eastAsiaTheme="majorEastAsia" w:cstheme="majorBidi"/>
+      <w:color w:val="0F4761" w:themeColor="accent1" w:themeShade="BF"/>
       <w:sz w:val="28"/>
       <w:szCs w:val="28"/>
     </w:rPr>
@@ -3959,21 +3626,20 @@
     <w:next w:val="Normal"/>
     <w:link w:val="Heading4Char"/>
     <w:uiPriority w:val="9"/>
-    <w:semiHidden/>
     <w:unhideWhenUsed/>
     <w:qFormat/>
     <w:rsid w:val="00731445"/>
     <w:pPr>
-      <w:keepNext w:val="true"/>
+      <w:keepNext/>
       <w:keepLines/>
       <w:spacing w:before="80" w:after="40"/>
       <w:outlineLvl w:val="3"/>
     </w:pPr>
     <w:rPr>
-      <w:rFonts w:eastAsia="" w:cs="" w:cstheme="majorBidi" w:eastAsiaTheme="majorEastAsia"/>
+      <w:rFonts w:eastAsiaTheme="majorEastAsia" w:cstheme="majorBidi"/>
       <w:i/>
       <w:iCs/>
-      <w:color w:themeColor="accent1" w:themeShade="bf" w:val="0F4761"/>
+      <w:color w:val="0F4761" w:themeColor="accent1" w:themeShade="BF"/>
     </w:rPr>
   </w:style>
   <w:style w:type="paragraph" w:styleId="Heading5">
@@ -3982,19 +3648,18 @@
     <w:next w:val="Normal"/>
     <w:link w:val="Heading5Char"/>
     <w:uiPriority w:val="9"/>
-    <w:semiHidden/>
     <w:unhideWhenUsed/>
     <w:qFormat/>
     <w:rsid w:val="00731445"/>
     <w:pPr>
-      <w:keepNext w:val="true"/>
+      <w:keepNext/>
       <w:keepLines/>
       <w:spacing w:before="80" w:after="40"/>
       <w:outlineLvl w:val="4"/>
     </w:pPr>
     <w:rPr>
-      <w:rFonts w:eastAsia="" w:cs="" w:cstheme="majorBidi" w:eastAsiaTheme="majorEastAsia"/>
-      <w:color w:themeColor="accent1" w:themeShade="bf" w:val="0F4761"/>
+      <w:rFonts w:eastAsiaTheme="majorEastAsia" w:cstheme="majorBidi"/>
+      <w:color w:val="0F4761" w:themeColor="accent1" w:themeShade="BF"/>
     </w:rPr>
   </w:style>
   <w:style w:type="paragraph" w:styleId="Heading6">
@@ -4008,16 +3673,16 @@
     <w:qFormat/>
     <w:rsid w:val="00731445"/>
     <w:pPr>
-      <w:keepNext w:val="true"/>
+      <w:keepNext/>
       <w:keepLines/>
       <w:spacing w:before="40" w:after="0"/>
       <w:outlineLvl w:val="5"/>
     </w:pPr>
     <w:rPr>
-      <w:rFonts w:eastAsia="" w:cs="" w:cstheme="majorBidi" w:eastAsiaTheme="majorEastAsia"/>
+      <w:rFonts w:eastAsiaTheme="majorEastAsia" w:cstheme="majorBidi"/>
       <w:i/>
       <w:iCs/>
-      <w:color w:themeColor="text1" w:themeTint="a6" w:val="595959"/>
+      <w:color w:val="595959" w:themeColor="text1" w:themeTint="A6"/>
     </w:rPr>
   </w:style>
   <w:style w:type="paragraph" w:styleId="Heading7">
@@ -4031,14 +3696,14 @@
     <w:qFormat/>
     <w:rsid w:val="00731445"/>
     <w:pPr>
-      <w:keepNext w:val="true"/>
+      <w:keepNext/>
       <w:keepLines/>
       <w:spacing w:before="40" w:after="0"/>
       <w:outlineLvl w:val="6"/>
     </w:pPr>
     <w:rPr>
-      <w:rFonts w:eastAsia="" w:cs="" w:cstheme="majorBidi" w:eastAsiaTheme="majorEastAsia"/>
-      <w:color w:themeColor="text1" w:themeTint="a6" w:val="595959"/>
+      <w:rFonts w:eastAsiaTheme="majorEastAsia" w:cstheme="majorBidi"/>
+      <w:color w:val="595959" w:themeColor="text1" w:themeTint="A6"/>
     </w:rPr>
   </w:style>
   <w:style w:type="paragraph" w:styleId="Heading8">
@@ -4052,16 +3717,16 @@
     <w:qFormat/>
     <w:rsid w:val="00731445"/>
     <w:pPr>
-      <w:keepNext w:val="true"/>
+      <w:keepNext/>
       <w:keepLines/>
-      <w:spacing w:before="0" w:after="0"/>
+      <w:spacing w:after="0"/>
       <w:outlineLvl w:val="7"/>
     </w:pPr>
     <w:rPr>
-      <w:rFonts w:eastAsia="" w:cs="" w:cstheme="majorBidi" w:eastAsiaTheme="majorEastAsia"/>
+      <w:rFonts w:eastAsiaTheme="majorEastAsia" w:cstheme="majorBidi"/>
       <w:i/>
       <w:iCs/>
-      <w:color w:themeColor="text1" w:themeTint="d8" w:val="272727"/>
+      <w:color w:val="272727" w:themeColor="text1" w:themeTint="D8"/>
     </w:rPr>
   </w:style>
   <w:style w:type="paragraph" w:styleId="Heading9">
@@ -4075,25 +3740,44 @@
     <w:qFormat/>
     <w:rsid w:val="00731445"/>
     <w:pPr>
-      <w:keepNext w:val="true"/>
+      <w:keepNext/>
       <w:keepLines/>
-      <w:spacing w:before="0" w:after="0"/>
+      <w:spacing w:after="0"/>
       <w:outlineLvl w:val="8"/>
     </w:pPr>
     <w:rPr>
-      <w:rFonts w:eastAsia="" w:cs="" w:cstheme="majorBidi" w:eastAsiaTheme="majorEastAsia"/>
-      <w:color w:themeColor="text1" w:themeTint="d8" w:val="272727"/>
+      <w:rFonts w:eastAsiaTheme="majorEastAsia" w:cstheme="majorBidi"/>
+      <w:color w:val="272727" w:themeColor="text1" w:themeTint="D8"/>
     </w:rPr>
   </w:style>
-  <w:style w:type="character" w:styleId="DefaultParagraphFont" w:default="1">
+  <w:style w:type="character" w:default="1" w:styleId="DefaultParagraphFont">
     <w:name w:val="Default Paragraph Font"/>
     <w:uiPriority w:val="1"/>
     <w:semiHidden/>
     <w:unhideWhenUsed/>
-    <w:qFormat/>
-    <w:rPr/>
   </w:style>
-  <w:style w:type="character" w:styleId="Heading1Char" w:customStyle="1">
+  <w:style w:type="table" w:default="1" w:styleId="TableNormal">
+    <w:name w:val="Normal Table"/>
+    <w:uiPriority w:val="99"/>
+    <w:semiHidden/>
+    <w:unhideWhenUsed/>
+    <w:tblPr>
+      <w:tblInd w:w="0" w:type="dxa"/>
+      <w:tblCellMar>
+        <w:top w:w="0" w:type="dxa"/>
+        <w:left w:w="108" w:type="dxa"/>
+        <w:bottom w:w="0" w:type="dxa"/>
+        <w:right w:w="108" w:type="dxa"/>
+      </w:tblCellMar>
+    </w:tblPr>
+  </w:style>
+  <w:style w:type="numbering" w:default="1" w:styleId="NoList">
+    <w:name w:val="No List"/>
+    <w:uiPriority w:val="99"/>
+    <w:semiHidden/>
+    <w:unhideWhenUsed/>
+  </w:style>
+  <w:style w:type="character" w:customStyle="1" w:styleId="Heading1Char">
     <w:name w:val="Heading 1 Char"/>
     <w:basedOn w:val="DefaultParagraphFont"/>
     <w:link w:val="Heading1"/>
@@ -4101,13 +3785,13 @@
     <w:qFormat/>
     <w:rsid w:val="00731445"/>
     <w:rPr>
-      <w:rFonts w:ascii="Aptos Display" w:hAnsi="Aptos Display" w:eastAsia="" w:cs="" w:asciiTheme="majorHAnsi" w:cstheme="majorBidi" w:eastAsiaTheme="majorEastAsia" w:hAnsiTheme="majorHAnsi"/>
-      <w:color w:themeColor="accent1" w:themeShade="bf" w:val="0F4761"/>
+      <w:rFonts w:asciiTheme="majorHAnsi" w:eastAsiaTheme="majorEastAsia" w:hAnsiTheme="majorHAnsi" w:cstheme="majorBidi"/>
+      <w:color w:val="0F4761" w:themeColor="accent1" w:themeShade="BF"/>
       <w:sz w:val="40"/>
       <w:szCs w:val="40"/>
     </w:rPr>
   </w:style>
-  <w:style w:type="character" w:styleId="Heading2Char" w:customStyle="1">
+  <w:style w:type="character" w:customStyle="1" w:styleId="Heading2Char">
     <w:name w:val="Heading 2 Char"/>
     <w:basedOn w:val="DefaultParagraphFont"/>
     <w:link w:val="Heading2"/>
@@ -4115,13 +3799,13 @@
     <w:qFormat/>
     <w:rsid w:val="00731445"/>
     <w:rPr>
-      <w:rFonts w:ascii="Aptos Display" w:hAnsi="Aptos Display" w:eastAsia="" w:cs="" w:asciiTheme="majorHAnsi" w:cstheme="majorBidi" w:eastAsiaTheme="majorEastAsia" w:hAnsiTheme="majorHAnsi"/>
-      <w:color w:themeColor="accent1" w:themeShade="bf" w:val="0F4761"/>
+      <w:rFonts w:asciiTheme="majorHAnsi" w:eastAsiaTheme="majorEastAsia" w:hAnsiTheme="majorHAnsi" w:cstheme="majorBidi"/>
+      <w:color w:val="0F4761" w:themeColor="accent1" w:themeShade="BF"/>
       <w:sz w:val="32"/>
       <w:szCs w:val="32"/>
     </w:rPr>
   </w:style>
-  <w:style w:type="character" w:styleId="Heading3Char" w:customStyle="1">
+  <w:style w:type="character" w:customStyle="1" w:styleId="Heading3Char">
     <w:name w:val="Heading 3 Char"/>
     <w:basedOn w:val="DefaultParagraphFont"/>
     <w:link w:val="Heading3"/>
@@ -4129,41 +3813,39 @@
     <w:qFormat/>
     <w:rsid w:val="00731445"/>
     <w:rPr>
-      <w:rFonts w:eastAsia="" w:cs="" w:cstheme="majorBidi" w:eastAsiaTheme="majorEastAsia"/>
-      <w:color w:themeColor="accent1" w:themeShade="bf" w:val="0F4761"/>
+      <w:rFonts w:eastAsiaTheme="majorEastAsia" w:cstheme="majorBidi"/>
+      <w:color w:val="0F4761" w:themeColor="accent1" w:themeShade="BF"/>
       <w:sz w:val="28"/>
       <w:szCs w:val="28"/>
     </w:rPr>
   </w:style>
-  <w:style w:type="character" w:styleId="Heading4Char" w:customStyle="1">
+  <w:style w:type="character" w:customStyle="1" w:styleId="Heading4Char">
     <w:name w:val="Heading 4 Char"/>
     <w:basedOn w:val="DefaultParagraphFont"/>
     <w:link w:val="Heading4"/>
     <w:uiPriority w:val="9"/>
-    <w:semiHidden/>
     <w:qFormat/>
     <w:rsid w:val="00731445"/>
     <w:rPr>
-      <w:rFonts w:eastAsia="" w:cs="" w:cstheme="majorBidi" w:eastAsiaTheme="majorEastAsia"/>
+      <w:rFonts w:eastAsiaTheme="majorEastAsia" w:cstheme="majorBidi"/>
       <w:i/>
       <w:iCs/>
-      <w:color w:themeColor="accent1" w:themeShade="bf" w:val="0F4761"/>
+      <w:color w:val="0F4761" w:themeColor="accent1" w:themeShade="BF"/>
     </w:rPr>
   </w:style>
-  <w:style w:type="character" w:styleId="Heading5Char" w:customStyle="1">
+  <w:style w:type="character" w:customStyle="1" w:styleId="Heading5Char">
     <w:name w:val="Heading 5 Char"/>
     <w:basedOn w:val="DefaultParagraphFont"/>
     <w:link w:val="Heading5"/>
     <w:uiPriority w:val="9"/>
-    <w:semiHidden/>
     <w:qFormat/>
     <w:rsid w:val="00731445"/>
     <w:rPr>
-      <w:rFonts w:eastAsia="" w:cs="" w:cstheme="majorBidi" w:eastAsiaTheme="majorEastAsia"/>
-      <w:color w:themeColor="accent1" w:themeShade="bf" w:val="0F4761"/>
+      <w:rFonts w:eastAsiaTheme="majorEastAsia" w:cstheme="majorBidi"/>
+      <w:color w:val="0F4761" w:themeColor="accent1" w:themeShade="BF"/>
     </w:rPr>
   </w:style>
-  <w:style w:type="character" w:styleId="Heading6Char" w:customStyle="1">
+  <w:style w:type="character" w:customStyle="1" w:styleId="Heading6Char">
     <w:name w:val="Heading 6 Char"/>
     <w:basedOn w:val="DefaultParagraphFont"/>
     <w:link w:val="Heading6"/>
@@ -4172,13 +3854,13 @@
     <w:qFormat/>
     <w:rsid w:val="00731445"/>
     <w:rPr>
-      <w:rFonts w:eastAsia="" w:cs="" w:cstheme="majorBidi" w:eastAsiaTheme="majorEastAsia"/>
+      <w:rFonts w:eastAsiaTheme="majorEastAsia" w:cstheme="majorBidi"/>
       <w:i/>
       <w:iCs/>
-      <w:color w:themeColor="text1" w:themeTint="a6" w:val="595959"/>
+      <w:color w:val="595959" w:themeColor="text1" w:themeTint="A6"/>
     </w:rPr>
   </w:style>
-  <w:style w:type="character" w:styleId="Heading7Char" w:customStyle="1">
+  <w:style w:type="character" w:customStyle="1" w:styleId="Heading7Char">
     <w:name w:val="Heading 7 Char"/>
     <w:basedOn w:val="DefaultParagraphFont"/>
     <w:link w:val="Heading7"/>
@@ -4187,11 +3869,11 @@
     <w:qFormat/>
     <w:rsid w:val="00731445"/>
     <w:rPr>
-      <w:rFonts w:eastAsia="" w:cs="" w:cstheme="majorBidi" w:eastAsiaTheme="majorEastAsia"/>
-      <w:color w:themeColor="text1" w:themeTint="a6" w:val="595959"/>
+      <w:rFonts w:eastAsiaTheme="majorEastAsia" w:cstheme="majorBidi"/>
+      <w:color w:val="595959" w:themeColor="text1" w:themeTint="A6"/>
     </w:rPr>
   </w:style>
-  <w:style w:type="character" w:styleId="Heading8Char" w:customStyle="1">
+  <w:style w:type="character" w:customStyle="1" w:styleId="Heading8Char">
     <w:name w:val="Heading 8 Char"/>
     <w:basedOn w:val="DefaultParagraphFont"/>
     <w:link w:val="Heading8"/>
@@ -4200,13 +3882,13 @@
     <w:qFormat/>
     <w:rsid w:val="00731445"/>
     <w:rPr>
-      <w:rFonts w:eastAsia="" w:cs="" w:cstheme="majorBidi" w:eastAsiaTheme="majorEastAsia"/>
+      <w:rFonts w:eastAsiaTheme="majorEastAsia" w:cstheme="majorBidi"/>
       <w:i/>
       <w:iCs/>
-      <w:color w:themeColor="text1" w:themeTint="d8" w:val="272727"/>
+      <w:color w:val="272727" w:themeColor="text1" w:themeTint="D8"/>
     </w:rPr>
   </w:style>
-  <w:style w:type="character" w:styleId="Heading9Char" w:customStyle="1">
+  <w:style w:type="character" w:customStyle="1" w:styleId="Heading9Char">
     <w:name w:val="Heading 9 Char"/>
     <w:basedOn w:val="DefaultParagraphFont"/>
     <w:link w:val="Heading9"/>
@@ -4215,11 +3897,11 @@
     <w:qFormat/>
     <w:rsid w:val="00731445"/>
     <w:rPr>
-      <w:rFonts w:eastAsia="" w:cs="" w:cstheme="majorBidi" w:eastAsiaTheme="majorEastAsia"/>
-      <w:color w:themeColor="text1" w:themeTint="d8" w:val="272727"/>
+      <w:rFonts w:eastAsiaTheme="majorEastAsia" w:cstheme="majorBidi"/>
+      <w:color w:val="272727" w:themeColor="text1" w:themeTint="D8"/>
     </w:rPr>
   </w:style>
-  <w:style w:type="character" w:styleId="TitleChar" w:customStyle="1">
+  <w:style w:type="character" w:customStyle="1" w:styleId="TitleChar">
     <w:name w:val="Title Char"/>
     <w:basedOn w:val="DefaultParagraphFont"/>
     <w:link w:val="Title"/>
@@ -4227,14 +3909,14 @@
     <w:qFormat/>
     <w:rsid w:val="00731445"/>
     <w:rPr>
-      <w:rFonts w:ascii="Aptos Display" w:hAnsi="Aptos Display" w:eastAsia="" w:cs="" w:asciiTheme="majorHAnsi" w:cstheme="majorBidi" w:eastAsiaTheme="majorEastAsia" w:hAnsiTheme="majorHAnsi"/>
+      <w:rFonts w:asciiTheme="majorHAnsi" w:eastAsiaTheme="majorEastAsia" w:hAnsiTheme="majorHAnsi" w:cstheme="majorBidi"/>
       <w:spacing w:val="-10"/>
       <w:kern w:val="2"/>
       <w:sz w:val="56"/>
       <w:szCs w:val="56"/>
     </w:rPr>
   </w:style>
-  <w:style w:type="character" w:styleId="SubtitleChar" w:customStyle="1">
+  <w:style w:type="character" w:customStyle="1" w:styleId="SubtitleChar">
     <w:name w:val="Subtitle Char"/>
     <w:basedOn w:val="DefaultParagraphFont"/>
     <w:link w:val="Subtitle"/>
@@ -4242,14 +3924,14 @@
     <w:qFormat/>
     <w:rsid w:val="00731445"/>
     <w:rPr>
-      <w:rFonts w:eastAsia="" w:cs="" w:cstheme="majorBidi" w:eastAsiaTheme="majorEastAsia"/>
-      <w:color w:themeColor="text1" w:themeTint="a6" w:val="595959"/>
+      <w:rFonts w:eastAsiaTheme="majorEastAsia" w:cstheme="majorBidi"/>
+      <w:color w:val="595959" w:themeColor="text1" w:themeTint="A6"/>
       <w:spacing w:val="15"/>
       <w:sz w:val="28"/>
       <w:szCs w:val="28"/>
     </w:rPr>
   </w:style>
-  <w:style w:type="character" w:styleId="QuoteChar" w:customStyle="1">
+  <w:style w:type="character" w:customStyle="1" w:styleId="QuoteChar">
     <w:name w:val="Quote Char"/>
     <w:basedOn w:val="DefaultParagraphFont"/>
     <w:link w:val="Quote"/>
@@ -4259,7 +3941,7 @@
     <w:rPr>
       <w:i/>
       <w:iCs/>
-      <w:color w:themeColor="text1" w:themeTint="bf" w:val="404040"/>
+      <w:color w:val="404040" w:themeColor="text1" w:themeTint="BF"/>
     </w:rPr>
   </w:style>
   <w:style w:type="character" w:styleId="IntenseEmphasis">
@@ -4271,10 +3953,10 @@
     <w:rPr>
       <w:i/>
       <w:iCs/>
-      <w:color w:themeColor="accent1" w:themeShade="bf" w:val="0F4761"/>
+      <w:color w:val="0F4761" w:themeColor="accent1" w:themeShade="BF"/>
     </w:rPr>
   </w:style>
-  <w:style w:type="character" w:styleId="IntenseQuoteChar" w:customStyle="1">
+  <w:style w:type="character" w:customStyle="1" w:styleId="IntenseQuoteChar">
     <w:name w:val="Intense Quote Char"/>
     <w:basedOn w:val="DefaultParagraphFont"/>
     <w:link w:val="IntenseQuote"/>
@@ -4284,7 +3966,7 @@
     <w:rPr>
       <w:i/>
       <w:iCs/>
-      <w:color w:themeColor="accent1" w:themeShade="bf" w:val="0F4761"/>
+      <w:color w:val="0F4761" w:themeColor="accent1" w:themeShade="BF"/>
     </w:rPr>
   </w:style>
   <w:style w:type="character" w:styleId="IntenseReference">
@@ -4297,7 +3979,7 @@
       <w:b/>
       <w:bCs/>
       <w:smallCaps/>
-      <w:color w:themeColor="accent1" w:themeShade="bf" w:val="0F4761"/>
+      <w:color w:val="0F4761" w:themeColor="accent1" w:themeShade="BF"/>
       <w:spacing w:val="5"/>
     </w:rPr>
   </w:style>
@@ -4308,7 +3990,7 @@
     <w:unhideWhenUsed/>
     <w:rsid w:val="00731445"/>
     <w:rPr>
-      <w:color w:themeColor="hyperlink" w:val="467886"/>
+      <w:color w:val="467886" w:themeColor="hyperlink"/>
       <w:u w:val="single"/>
     </w:rPr>
   </w:style>
@@ -4322,20 +4004,20 @@
     <w:rsid w:val="00731445"/>
     <w:rPr>
       <w:color w:val="605E5C"/>
-      <w:shd w:fill="E1DFDD" w:val="clear"/>
+      <w:shd w:val="clear" w:color="auto" w:fill="E1DFDD"/>
     </w:rPr>
   </w:style>
-  <w:style w:type="paragraph" w:styleId="Heading">
+  <w:style w:type="paragraph" w:customStyle="1" w:styleId="Heading">
     <w:name w:val="Heading"/>
     <w:basedOn w:val="Normal"/>
     <w:next w:val="BodyText"/>
     <w:qFormat/>
     <w:pPr>
-      <w:keepNext w:val="true"/>
+      <w:keepNext/>
       <w:spacing w:before="240" w:after="120"/>
     </w:pPr>
     <w:rPr>
-      <w:rFonts w:ascii="Liberation Sans" w:hAnsi="Liberation Sans" w:eastAsia="Microsoft YaHei" w:cs="Arial"/>
+      <w:rFonts w:ascii="Liberation Sans" w:eastAsia="Microsoft YaHei" w:hAnsi="Liberation Sans" w:cs="Arial"/>
       <w:sz w:val="28"/>
       <w:szCs w:val="28"/>
     </w:rPr>
@@ -4344,14 +4026,12 @@
     <w:name w:val="Body Text"/>
     <w:basedOn w:val="Normal"/>
     <w:pPr>
-      <w:spacing w:lineRule="auto" w:line="276" w:before="0" w:after="140"/>
+      <w:spacing w:after="140" w:line="276" w:lineRule="auto"/>
     </w:pPr>
-    <w:rPr/>
   </w:style>
   <w:style w:type="paragraph" w:styleId="List">
     <w:name w:val="List"/>
     <w:basedOn w:val="BodyText"/>
-    <w:pPr/>
     <w:rPr>
       <w:rFonts w:cs="Arial"/>
     </w:rPr>
@@ -4372,7 +4052,7 @@
       <w:szCs w:val="24"/>
     </w:rPr>
   </w:style>
-  <w:style w:type="paragraph" w:styleId="Index">
+  <w:style w:type="paragraph" w:customStyle="1" w:styleId="Index">
     <w:name w:val="Index"/>
     <w:basedOn w:val="Normal"/>
     <w:qFormat/>
@@ -4392,13 +4072,12 @@
     <w:qFormat/>
     <w:rsid w:val="00731445"/>
     <w:pPr>
-      <w:spacing w:lineRule="auto" w:line="240" w:before="0" w:after="80"/>
+      <w:spacing w:after="80" w:line="240" w:lineRule="auto"/>
       <w:contextualSpacing/>
     </w:pPr>
     <w:rPr>
-      <w:rFonts w:ascii="Aptos Display" w:hAnsi="Aptos Display" w:eastAsia="" w:cs="" w:asciiTheme="majorHAnsi" w:cstheme="majorBidi" w:eastAsiaTheme="majorEastAsia" w:hAnsiTheme="majorHAnsi"/>
+      <w:rFonts w:asciiTheme="majorHAnsi" w:eastAsiaTheme="majorEastAsia" w:hAnsiTheme="majorHAnsi" w:cstheme="majorBidi"/>
       <w:spacing w:val="-10"/>
-      <w:kern w:val="2"/>
       <w:sz w:val="56"/>
       <w:szCs w:val="56"/>
     </w:rPr>
@@ -4411,10 +4090,9 @@
     <w:uiPriority w:val="11"/>
     <w:qFormat/>
     <w:rsid w:val="00731445"/>
-    <w:pPr/>
     <w:rPr>
-      <w:rFonts w:eastAsia="" w:cs="" w:cstheme="majorBidi" w:eastAsiaTheme="majorEastAsia"/>
-      <w:color w:themeColor="text1" w:themeTint="a6" w:val="595959"/>
+      <w:rFonts w:eastAsiaTheme="majorEastAsia" w:cstheme="majorBidi"/>
+      <w:color w:val="595959" w:themeColor="text1" w:themeTint="A6"/>
       <w:spacing w:val="15"/>
       <w:sz w:val="28"/>
       <w:szCs w:val="28"/>
@@ -4429,13 +4107,13 @@
     <w:qFormat/>
     <w:rsid w:val="00731445"/>
     <w:pPr>
-      <w:spacing w:before="160" w:after="160"/>
+      <w:spacing w:before="160"/>
       <w:jc w:val="center"/>
     </w:pPr>
     <w:rPr>
       <w:i/>
       <w:iCs/>
-      <w:color w:themeColor="text1" w:themeTint="bf" w:val="404040"/>
+      <w:color w:val="404040" w:themeColor="text1" w:themeTint="BF"/>
     </w:rPr>
   </w:style>
   <w:style w:type="paragraph" w:styleId="ListParagraph">
@@ -4445,11 +4123,9 @@
     <w:qFormat/>
     <w:rsid w:val="00731445"/>
     <w:pPr>
-      <w:spacing w:before="0" w:after="160"/>
       <w:ind w:left="720"/>
       <w:contextualSpacing/>
     </w:pPr>
-    <w:rPr/>
   </w:style>
   <w:style w:type="paragraph" w:styleId="IntenseQuote">
     <w:name w:val="Intense Quote"/>
@@ -4461,8 +4137,8 @@
     <w:rsid w:val="00731445"/>
     <w:pPr>
       <w:pBdr>
-        <w:top w:val="single" w:sz="4" w:space="10" w:color="0F4761" w:themeColor="accent1" w:themeShade="bf"/>
-        <w:bottom w:val="single" w:sz="4" w:space="10" w:color="0F4761" w:themeColor="accent1" w:themeShade="bf"/>
+        <w:top w:val="single" w:sz="4" w:space="10" w:color="0F4761" w:themeColor="accent1" w:themeShade="BF"/>
+        <w:bottom w:val="single" w:sz="4" w:space="10" w:color="0F4761" w:themeColor="accent1" w:themeShade="BF"/>
       </w:pBdr>
       <w:spacing w:before="360" w:after="360"/>
       <w:ind w:left="864" w:right="864"/>
@@ -4471,82 +4147,61 @@
     <w:rPr>
       <w:i/>
       <w:iCs/>
-      <w:color w:themeColor="accent1" w:themeShade="bf" w:val="0F4761"/>
+      <w:color w:val="0F4761" w:themeColor="accent1" w:themeShade="BF"/>
     </w:rPr>
-  </w:style>
-  <w:style w:type="numbering" w:styleId="NoList" w:default="1">
-    <w:name w:val="No List"/>
-    <w:uiPriority w:val="99"/>
-    <w:semiHidden/>
-    <w:unhideWhenUsed/>
-    <w:qFormat/>
-  </w:style>
-  <w:style w:type="table" w:default="1" w:styleId="TableNormal">
-    <w:name w:val="Normal Table"/>
-    <w:uiPriority w:val="99"/>
-    <w:semiHidden/>
-    <w:unhideWhenUsed/>
-    <w:tblPr>
-      <w:tblCellMar>
-        <w:top w:w="0" w:type="dxa"/>
-        <w:left w:w="108" w:type="dxa"/>
-        <w:bottom w:w="0" w:type="dxa"/>
-        <w:right w:w="108" w:type="dxa"/>
-      </w:tblCellMar>
-    </w:tblPr>
   </w:style>
 </w:styles>
 </file>
 
 <file path=word/theme/theme1.xml><?xml version="1.0" encoding="utf-8"?>
-<a:theme xmlns:a="http://schemas.openxmlformats.org/drawingml/2006/main" xmlns:r="http://schemas.openxmlformats.org/officeDocument/2006/relationships" name="Office Theme">
+<a:theme xmlns:a="http://schemas.openxmlformats.org/drawingml/2006/main" name="Office Theme">
   <a:themeElements>
     <a:clrScheme name="Office">
       <a:dk1>
         <a:srgbClr val="000000"/>
       </a:dk1>
       <a:lt1>
-        <a:srgbClr val="ffffff"/>
+        <a:srgbClr val="FFFFFF"/>
       </a:lt1>
       <a:dk2>
-        <a:srgbClr val="0e2841"/>
+        <a:srgbClr val="0E2841"/>
       </a:dk2>
       <a:lt2>
-        <a:srgbClr val="e8e8e8"/>
+        <a:srgbClr val="E8E8E8"/>
       </a:lt2>
       <a:accent1>
         <a:srgbClr val="156082"/>
       </a:accent1>
       <a:accent2>
-        <a:srgbClr val="e97132"/>
+        <a:srgbClr val="E97132"/>
       </a:accent2>
       <a:accent3>
-        <a:srgbClr val="196b24"/>
+        <a:srgbClr val="196B24"/>
       </a:accent3>
       <a:accent4>
-        <a:srgbClr val="0f9ed5"/>
+        <a:srgbClr val="0F9ED5"/>
       </a:accent4>
       <a:accent5>
-        <a:srgbClr val="a02b93"/>
+        <a:srgbClr val="A02B93"/>
       </a:accent5>
       <a:accent6>
-        <a:srgbClr val="4ea72e"/>
+        <a:srgbClr val="4EA72E"/>
       </a:accent6>
       <a:hlink>
         <a:srgbClr val="467886"/>
       </a:hlink>
       <a:folHlink>
-        <a:srgbClr val="96607d"/>
+        <a:srgbClr val="96607D"/>
       </a:folHlink>
     </a:clrScheme>
     <a:fontScheme name="Office">
       <a:majorFont>
-        <a:latin typeface="Aptos Display" panose="02110004020202020204" pitchFamily="0" charset="1"/>
+        <a:latin typeface="Aptos Display" panose="02110004020202020204"/>
         <a:ea typeface=""/>
         <a:cs typeface=""/>
       </a:majorFont>
       <a:minorFont>
-        <a:latin typeface="Aptos" panose="02110004020202020204" pitchFamily="0" charset="1"/>
+        <a:latin typeface="Aptos" panose="02110004020202020204"/>
         <a:ea typeface=""/>
         <a:cs typeface=""/>
       </a:minorFont>
@@ -4578,7 +4233,7 @@
             </a:gs>
           </a:gsLst>
           <a:lin ang="5400000" scaled="0"/>
-          <a:tileRect l="0" t="0" r="0" b="0"/>
+          <a:tileRect/>
         </a:gradFill>
         <a:gradFill>
           <a:gsLst>
@@ -4602,7 +4257,7 @@
             </a:gs>
           </a:gsLst>
           <a:lin ang="5400000" scaled="0"/>
-          <a:tileRect l="0" t="0" r="0" b="0"/>
+          <a:tileRect/>
         </a:gradFill>
       </a:fillStyleLst>
       <a:lnStyleLst>
@@ -4662,10 +4317,12 @@
             </a:gs>
           </a:gsLst>
           <a:lin ang="5400000" scaled="0"/>
-          <a:tileRect l="0" t="0" r="0" b="0"/>
+          <a:tileRect/>
         </a:gradFill>
       </a:bgFillStyleLst>
     </a:fmtScheme>
   </a:themeElements>
+  <a:objectDefaults/>
+  <a:extraClrSchemeLst/>
 </a:theme>
 </file>
</xml_diff>